<commit_message>
Added UI, some updates to the lab instructions, added CORS support to API
</commit_message>
<xml_diff>
--- a/Docs/Lab Instructions.docx
+++ b/Docs/Lab Instructions.docx
@@ -109,8 +109,13 @@
       <w:r>
         <w:t xml:space="preserve">add </w:t>
       </w:r>
-      <w:r>
-        <w:t>all of your other resources from this screen.</w:t>
+      <w:proofErr w:type="gramStart"/>
+      <w:r>
+        <w:t>all of</w:t>
+      </w:r>
+      <w:proofErr w:type="gramEnd"/>
+      <w:r>
+        <w:t xml:space="preserve"> your other resources from this screen.</w:t>
       </w:r>
     </w:p>
     <w:p>
@@ -285,6 +290,17 @@
       </w:r>
       <w:r>
         <w:t>in the F1 Free tier</w:t>
+      </w:r>
+    </w:p>
+    <w:p>
+      <w:r>
+        <w:rPr>
+          <w:b/>
+        </w:rPr>
+        <w:t xml:space="preserve">NOTE: </w:t>
+      </w:r>
+      <w:r>
+        <w:t>You will need to use a unique name for the App Name, such as appending your name or initials</w:t>
       </w:r>
     </w:p>
     <w:p>
@@ -444,10 +460,26 @@
     </w:p>
     <w:p>
       <w:r>
+        <w:br w:type="page"/>
+      </w:r>
+    </w:p>
+    <w:p>
+      <w:r>
+        <w:rPr>
+          <w:b/>
+        </w:rPr>
+        <w:lastRenderedPageBreak/>
+        <w:t>NOTE:</w:t>
+      </w:r>
+      <w:r>
+        <w:t xml:space="preserve"> You will need a unique name for your event hub</w:t>
+      </w:r>
+    </w:p>
+    <w:p>
+      <w:r>
         <w:rPr>
           <w:noProof/>
         </w:rPr>
-        <w:lastRenderedPageBreak/>
         <w:drawing>
           <wp:inline distT="0" distB="0" distL="0" distR="0" wp14:anchorId="766FA126" wp14:editId="2CEEE8F7">
             <wp:extent cx="5562600" cy="4676775"/>
@@ -657,7 +689,15 @@
         <w:t xml:space="preserve"> </w:t>
       </w:r>
       <w:r>
-        <w:t xml:space="preserve">named “RootPolicy” </w:t>
+        <w:t>named “</w:t>
+      </w:r>
+      <w:proofErr w:type="spellStart"/>
+      <w:r>
+        <w:t>RootPolicy</w:t>
+      </w:r>
+      <w:proofErr w:type="spellEnd"/>
+      <w:r>
+        <w:t xml:space="preserve">” </w:t>
       </w:r>
       <w:r>
         <w:t xml:space="preserve">to the </w:t>
@@ -720,7 +760,15 @@
     </w:p>
     <w:p>
       <w:r>
-        <w:t>Once created, click on the RootPolicy and take note of the Connection string-primary value. Save this for later.</w:t>
+        <w:t xml:space="preserve">Once created, click on the </w:t>
+      </w:r>
+      <w:proofErr w:type="spellStart"/>
+      <w:r>
+        <w:t>RootPolicy</w:t>
+      </w:r>
+      <w:proofErr w:type="spellEnd"/>
+      <w:r>
+        <w:t xml:space="preserve"> and take note of the Connection string-primary value. Save this for later.</w:t>
       </w:r>
     </w:p>
     <w:p>
@@ -781,10 +829,23 @@
         <w:t xml:space="preserve">an </w:t>
       </w:r>
       <w:r>
-        <w:t>Azure CosmosDB</w:t>
-      </w:r>
-      <w:r>
-        <w:t>. It should be configured to use the SQL (DocumentDB) API.</w:t>
+        <w:t xml:space="preserve">Azure </w:t>
+      </w:r>
+      <w:proofErr w:type="spellStart"/>
+      <w:r>
+        <w:t>CosmosDB</w:t>
+      </w:r>
+      <w:proofErr w:type="spellEnd"/>
+      <w:r>
+        <w:t>. It should be configured to use the SQL (</w:t>
+      </w:r>
+      <w:proofErr w:type="spellStart"/>
+      <w:r>
+        <w:t>DocumentDB</w:t>
+      </w:r>
+      <w:proofErr w:type="spellEnd"/>
+      <w:r>
+        <w:t>) API.</w:t>
       </w:r>
       <w:r>
         <w:t xml:space="preserve"> This will take a few minutes to deploy, so we will come back to get the connection information.</w:t>
@@ -792,10 +853,26 @@
     </w:p>
     <w:p>
       <w:r>
+        <w:br w:type="page"/>
+      </w:r>
+    </w:p>
+    <w:p>
+      <w:r>
+        <w:rPr>
+          <w:b/>
+        </w:rPr>
+        <w:lastRenderedPageBreak/>
+        <w:t>NOTE:</w:t>
+      </w:r>
+      <w:r>
+        <w:t xml:space="preserve"> You will need a unique value for ID</w:t>
+      </w:r>
+    </w:p>
+    <w:p>
+      <w:r>
         <w:rPr>
           <w:noProof/>
         </w:rPr>
-        <w:lastRenderedPageBreak/>
         <w:drawing>
           <wp:inline distT="0" distB="0" distL="0" distR="0" wp14:anchorId="02BDD380" wp14:editId="3741A9B0">
             <wp:extent cx="2990850" cy="3933825"/>
@@ -866,10 +943,35 @@
     </w:p>
     <w:p>
       <w:r>
+        <w:br w:type="page"/>
+      </w:r>
+    </w:p>
+    <w:p>
+      <w:r>
+        <w:rPr>
+          <w:b/>
+        </w:rPr>
+        <w:lastRenderedPageBreak/>
+        <w:t xml:space="preserve">NOTE: </w:t>
+      </w:r>
+      <w:r>
+        <w:t xml:space="preserve">You will need a unique </w:t>
+      </w:r>
+      <w:r>
+        <w:t xml:space="preserve">value for </w:t>
+      </w:r>
+      <w:r>
+        <w:t>App name</w:t>
+      </w:r>
+      <w:r>
+        <w:t xml:space="preserve"> and storage account</w:t>
+      </w:r>
+    </w:p>
+    <w:p>
+      <w:r>
         <w:rPr>
           <w:noProof/>
         </w:rPr>
-        <w:lastRenderedPageBreak/>
         <w:drawing>
           <wp:inline distT="0" distB="0" distL="0" distR="0" wp14:anchorId="22B2205D" wp14:editId="0831CA5A">
             <wp:extent cx="3028950" cy="5010150"/>
@@ -931,16 +1033,29 @@
       <w:r>
         <w:t xml:space="preserve"> Take note of the Server name, Server admin login and Password you use when creating your SQL Server. You will need them later.</w:t>
       </w:r>
-      <w:bookmarkStart w:id="0" w:name="_GoBack"/>
-      <w:bookmarkEnd w:id="0"/>
-    </w:p>
-    <w:p/>
+    </w:p>
+    <w:p>
+      <w:r>
+        <w:br w:type="page"/>
+      </w:r>
+    </w:p>
+    <w:p>
+      <w:r>
+        <w:rPr>
+          <w:b/>
+        </w:rPr>
+        <w:lastRenderedPageBreak/>
+        <w:t xml:space="preserve">NOTE: </w:t>
+      </w:r>
+      <w:r>
+        <w:t>You will need a unique Server name</w:t>
+      </w:r>
+    </w:p>
     <w:p>
       <w:r>
         <w:rPr>
           <w:noProof/>
         </w:rPr>
-        <w:lastRenderedPageBreak/>
         <w:drawing>
           <wp:inline distT="0" distB="0" distL="0" distR="0" wp14:anchorId="104DB262" wp14:editId="72960E94">
             <wp:extent cx="6858000" cy="4290060"/>
@@ -1048,6 +1163,7 @@
         </w:numPr>
       </w:pPr>
       <w:r>
+        <w:lastRenderedPageBreak/>
         <w:t xml:space="preserve">Add an </w:t>
       </w:r>
       <w:r>
@@ -1065,7 +1181,6 @@
         <w:rPr>
           <w:noProof/>
         </w:rPr>
-        <w:lastRenderedPageBreak/>
         <w:drawing>
           <wp:inline distT="0" distB="0" distL="0" distR="0" wp14:anchorId="2B6B1017" wp14:editId="24AAF5C5">
             <wp:extent cx="3067050" cy="3609975"/>
@@ -1233,7 +1348,15 @@
         </w:numPr>
       </w:pPr>
       <w:r>
-        <w:t xml:space="preserve">Retrieve the demo code from Github by cloning </w:t>
+        <w:t xml:space="preserve">Retrieve the demo code from </w:t>
+      </w:r>
+      <w:proofErr w:type="spellStart"/>
+      <w:r>
+        <w:t>Github</w:t>
+      </w:r>
+      <w:proofErr w:type="spellEnd"/>
+      <w:r>
+        <w:t xml:space="preserve"> by cloning </w:t>
       </w:r>
       <w:hyperlink r:id="rId26" w:history="1">
         <w:r>
@@ -1361,9 +1484,19 @@
       <w:r>
         <w:t xml:space="preserve"> the </w:t>
       </w:r>
-      <w:r>
-        <w:t>SurveyResult DDL.sql</w:t>
-      </w:r>
+      <w:proofErr w:type="spellStart"/>
+      <w:r>
+        <w:t>SurveyResult</w:t>
+      </w:r>
+      <w:proofErr w:type="spellEnd"/>
+      <w:r>
+        <w:t xml:space="preserve"> </w:t>
+      </w:r>
+      <w:proofErr w:type="spellStart"/>
+      <w:r>
+        <w:t>DDL.sql</w:t>
+      </w:r>
+      <w:proofErr w:type="spellEnd"/>
       <w:r>
         <w:t xml:space="preserve"> file in the DB d</w:t>
       </w:r>
@@ -1428,16 +1561,52 @@
         </w:numPr>
       </w:pPr>
       <w:r>
-        <w:t>Open the SurveyApi application in Visual Studio</w:t>
-      </w:r>
-      <w:r>
-        <w:t xml:space="preserve">. Then open the web.config and update the </w:t>
-      </w:r>
+        <w:t xml:space="preserve">Open the </w:t>
+      </w:r>
+      <w:proofErr w:type="spellStart"/>
+      <w:r>
+        <w:t>SurveyApi</w:t>
+      </w:r>
+      <w:proofErr w:type="spellEnd"/>
+      <w:r>
+        <w:t xml:space="preserve"> application in Visual Studio</w:t>
+      </w:r>
+      <w:r>
+        <w:t xml:space="preserve">. Then open the </w:t>
+      </w:r>
+      <w:proofErr w:type="spellStart"/>
+      <w:r>
+        <w:t>web.config</w:t>
+      </w:r>
+      <w:proofErr w:type="spellEnd"/>
+      <w:r>
+        <w:t xml:space="preserve"> and update the </w:t>
+      </w:r>
+      <w:proofErr w:type="spellStart"/>
       <w:r>
         <w:t>EventHubConnectionString</w:t>
       </w:r>
+      <w:proofErr w:type="spellEnd"/>
       <w:r>
         <w:t xml:space="preserve"> value with the connection string you retrieved from the surveys Event Hub.</w:t>
+      </w:r>
+    </w:p>
+    <w:p>
+      <w:pPr>
+        <w:ind w:left="360"/>
+      </w:pPr>
+      <w:r>
+        <w:rPr>
+          <w:b/>
+          <w:highlight w:val="yellow"/>
+        </w:rPr>
+        <w:t xml:space="preserve">TODO: </w:t>
+      </w:r>
+      <w:r>
+        <w:rPr>
+          <w:highlight w:val="yellow"/>
+        </w:rPr>
+        <w:t>Show updating it in the application settings of the app service as well</w:t>
       </w:r>
     </w:p>
     <w:p/>
@@ -1605,7 +1774,15 @@
         </w:numPr>
       </w:pPr>
       <w:r>
-        <w:t>If you put /api/ping at the end of the URL in your browser, you should get a Hello World response showing you the API has been deployed properly.</w:t>
+        <w:t>If you put /</w:t>
+      </w:r>
+      <w:proofErr w:type="spellStart"/>
+      <w:r>
+        <w:t>api</w:t>
+      </w:r>
+      <w:proofErr w:type="spellEnd"/>
+      <w:r>
+        <w:t>/ping at the end of the URL in your browser, you should get a Hello World response showing you the API has been deployed properly.</w:t>
       </w:r>
     </w:p>
     <w:p>
@@ -1659,10 +1836,43 @@
         </w:numPr>
       </w:pPr>
       <w:r>
-        <w:t xml:space="preserve">Open the SurveyFunctionApp solution from the Git repo in Visual Studio. </w:t>
+        <w:t xml:space="preserve">Open the </w:t>
+      </w:r>
+      <w:proofErr w:type="spellStart"/>
+      <w:r>
+        <w:t>SurveyFunctionApp</w:t>
+      </w:r>
+      <w:proofErr w:type="spellEnd"/>
+      <w:r>
+        <w:t xml:space="preserve"> solution from the </w:t>
+      </w:r>
+      <w:proofErr w:type="spellStart"/>
+      <w:r>
+        <w:t>Git</w:t>
+      </w:r>
+      <w:proofErr w:type="spellEnd"/>
+      <w:r>
+        <w:t xml:space="preserve"> repo in Visual Studio. </w:t>
       </w:r>
       <w:r>
         <w:t>Right-click on the project in Visual Studio and click Publish…</w:t>
+      </w:r>
+    </w:p>
+    <w:p>
+      <w:bookmarkStart w:id="0" w:name="_GoBack"/>
+      <w:bookmarkEnd w:id="0"/>
+      <w:r>
+        <w:rPr>
+          <w:b/>
+          <w:highlight w:val="yellow"/>
+        </w:rPr>
+        <w:t xml:space="preserve">TODO: </w:t>
+      </w:r>
+      <w:r>
+        <w:rPr>
+          <w:highlight w:val="yellow"/>
+        </w:rPr>
+        <w:t>Show where the settings are in the code as well</w:t>
       </w:r>
     </w:p>
     <w:p>
@@ -1973,44 +2183,69 @@
       </w:r>
     </w:p>
     <w:p>
+      <w:proofErr w:type="spellStart"/>
       <w:r>
         <w:t>eventHubConnectionString</w:t>
       </w:r>
-      <w:r>
-        <w:t xml:space="preserve"> = the Event Hub connection string value you collected earler</w:t>
-      </w:r>
-    </w:p>
-    <w:p>
+      <w:proofErr w:type="spellEnd"/>
+      <w:r>
+        <w:t xml:space="preserve"> = the Event Hub connection string value you collected </w:t>
+      </w:r>
+      <w:proofErr w:type="spellStart"/>
+      <w:r>
+        <w:t>earler</w:t>
+      </w:r>
+      <w:proofErr w:type="spellEnd"/>
+    </w:p>
+    <w:p>
+      <w:proofErr w:type="spellStart"/>
       <w:r>
         <w:t>cosmosDbUri</w:t>
       </w:r>
+      <w:proofErr w:type="spellEnd"/>
       <w:r>
         <w:t xml:space="preserve"> = the Cosmos DB URI value you collected earlier</w:t>
       </w:r>
     </w:p>
     <w:p>
+      <w:proofErr w:type="spellStart"/>
       <w:r>
         <w:t>cosmosDbKey</w:t>
       </w:r>
-      <w:r>
-        <w:t xml:space="preserve"> = the Cosmos DB key value you collected earler</w:t>
-      </w:r>
-    </w:p>
-    <w:p>
+      <w:proofErr w:type="spellEnd"/>
+      <w:r>
+        <w:t xml:space="preserve"> = the Cosmos DB key value you collected </w:t>
+      </w:r>
+      <w:proofErr w:type="spellStart"/>
+      <w:r>
+        <w:t>earler</w:t>
+      </w:r>
+      <w:proofErr w:type="spellEnd"/>
+    </w:p>
+    <w:p>
+      <w:proofErr w:type="spellStart"/>
       <w:r>
         <w:t>cosmosDbCollection</w:t>
       </w:r>
+      <w:proofErr w:type="spellEnd"/>
       <w:r>
         <w:t xml:space="preserve"> = Surveys</w:t>
       </w:r>
     </w:p>
     <w:p>
+      <w:proofErr w:type="spellStart"/>
       <w:r>
         <w:t>cosmosDbName</w:t>
       </w:r>
-      <w:r>
-        <w:t xml:space="preserve"> = SurveyArchive</w:t>
-      </w:r>
+      <w:proofErr w:type="spellEnd"/>
+      <w:r>
+        <w:t xml:space="preserve"> = </w:t>
+      </w:r>
+      <w:proofErr w:type="spellStart"/>
+      <w:r>
+        <w:t>SurveyArchive</w:t>
+      </w:r>
+      <w:proofErr w:type="spellEnd"/>
     </w:p>
     <w:p>
       <w:pPr>
@@ -2026,14 +2261,20 @@
       </w:r>
     </w:p>
     <w:p>
+      <w:proofErr w:type="spellStart"/>
       <w:r>
         <w:t>sqlDbConnectionString</w:t>
       </w:r>
+      <w:proofErr w:type="spellEnd"/>
       <w:r>
         <w:t xml:space="preserve"> = </w:t>
       </w:r>
       <w:r>
-        <w:t>Server=tcp:</w:t>
+        <w:t>Server=</w:t>
+      </w:r>
+      <w:proofErr w:type="gramStart"/>
+      <w:r>
+        <w:t>tcp:</w:t>
       </w:r>
       <w:r>
         <w:rPr>
@@ -2042,8 +2283,13 @@
         <w:t>YOURSERVERNAME</w:t>
       </w:r>
       <w:r>
-        <w:t>.database.windows.net,1433;Initial Catalog=</w:t>
-      </w:r>
+        <w:t>.database.windows.net</w:t>
+      </w:r>
+      <w:proofErr w:type="gramEnd"/>
+      <w:r>
+        <w:t>,1433;Initial Catalog=</w:t>
+      </w:r>
+      <w:proofErr w:type="spellStart"/>
       <w:r>
         <w:rPr>
           <w:b/>
@@ -2051,7 +2297,19 @@
         <w:t>YOURDATABASENAME</w:t>
       </w:r>
       <w:r>
-        <w:t>;Persist Security Info=False;User ID=</w:t>
+        <w:t>;Persist</w:t>
+      </w:r>
+      <w:proofErr w:type="spellEnd"/>
+      <w:r>
+        <w:t xml:space="preserve"> Security Info=</w:t>
+      </w:r>
+      <w:proofErr w:type="spellStart"/>
+      <w:r>
+        <w:t>False;User</w:t>
+      </w:r>
+      <w:proofErr w:type="spellEnd"/>
+      <w:r>
+        <w:t xml:space="preserve"> ID=</w:t>
       </w:r>
       <w:r>
         <w:rPr>

</xml_diff>

<commit_message>
Finished UI, Updated Lab Doc
</commit_message>
<xml_diff>
--- a/Docs/Lab Instructions.docx
+++ b/Docs/Lab Instructions.docx
@@ -109,13 +109,8 @@
       <w:r>
         <w:t xml:space="preserve">add </w:t>
       </w:r>
-      <w:proofErr w:type="gramStart"/>
-      <w:r>
-        <w:t>all of</w:t>
-      </w:r>
-      <w:proofErr w:type="gramEnd"/>
-      <w:r>
-        <w:t xml:space="preserve"> your other resources from this screen.</w:t>
+      <w:r>
+        <w:t>all of your other resources from this screen.</w:t>
       </w:r>
     </w:p>
     <w:p>
@@ -689,15 +684,7 @@
         <w:t xml:space="preserve"> </w:t>
       </w:r>
       <w:r>
-        <w:t>named “</w:t>
-      </w:r>
-      <w:proofErr w:type="spellStart"/>
-      <w:r>
-        <w:t>RootPolicy</w:t>
-      </w:r>
-      <w:proofErr w:type="spellEnd"/>
-      <w:r>
-        <w:t xml:space="preserve">” </w:t>
+        <w:t xml:space="preserve">named “RootPolicy” </w:t>
       </w:r>
       <w:r>
         <w:t xml:space="preserve">to the </w:t>
@@ -760,15 +747,7 @@
     </w:p>
     <w:p>
       <w:r>
-        <w:t xml:space="preserve">Once created, click on the </w:t>
-      </w:r>
-      <w:proofErr w:type="spellStart"/>
-      <w:r>
-        <w:t>RootPolicy</w:t>
-      </w:r>
-      <w:proofErr w:type="spellEnd"/>
-      <w:r>
-        <w:t xml:space="preserve"> and take note of the Connection string-primary value. Save this for later.</w:t>
+        <w:t>Once created, click on the RootPolicy and take note of the Connection string-primary value. Save this for later.</w:t>
       </w:r>
     </w:p>
     <w:p>
@@ -829,23 +808,10 @@
         <w:t xml:space="preserve">an </w:t>
       </w:r>
       <w:r>
-        <w:t xml:space="preserve">Azure </w:t>
-      </w:r>
-      <w:proofErr w:type="spellStart"/>
-      <w:r>
-        <w:t>CosmosDB</w:t>
-      </w:r>
-      <w:proofErr w:type="spellEnd"/>
-      <w:r>
-        <w:t>. It should be configured to use the SQL (</w:t>
-      </w:r>
-      <w:proofErr w:type="spellStart"/>
-      <w:r>
-        <w:t>DocumentDB</w:t>
-      </w:r>
-      <w:proofErr w:type="spellEnd"/>
-      <w:r>
-        <w:t>) API.</w:t>
+        <w:t>Azure CosmosDB</w:t>
+      </w:r>
+      <w:r>
+        <w:t>. It should be configured to use the SQL (DocumentDB) API.</w:t>
       </w:r>
       <w:r>
         <w:t xml:space="preserve"> This will take a few minutes to deploy, so we will come back to get the connection information.</w:t>
@@ -1227,31 +1193,27 @@
         </w:numPr>
       </w:pPr>
       <w:r>
-        <w:t xml:space="preserve">Retrieve the connection information for the </w:t>
-      </w:r>
-      <w:r>
-        <w:t>Cosmos</w:t>
-      </w:r>
-      <w:r>
-        <w:t xml:space="preserve"> DB</w:t>
-      </w:r>
-      <w:r>
-        <w:t>. Select the Cosmos DB from the Resource Group and then click on Keys.</w:t>
-      </w:r>
-      <w:r>
-        <w:t xml:space="preserve"> Take note of the URI and Primary Key values for later use.</w:t>
-      </w:r>
-    </w:p>
-    <w:p>
-      <w:r>
-        <w:rPr>
-          <w:noProof/>
-        </w:rPr>
-        <w:drawing>
-          <wp:inline distT="0" distB="0" distL="0" distR="0" wp14:anchorId="012CF6C4" wp14:editId="452A558B">
-            <wp:extent cx="6858000" cy="3199765"/>
-            <wp:effectExtent l="0" t="0" r="0" b="635"/>
-            <wp:docPr id="35" name="Picture 35"/>
+        <w:t>Add a Web App to your Resource Group</w:t>
+      </w:r>
+    </w:p>
+    <w:p>
+      <w:r>
+        <w:rPr>
+          <w:b/>
+        </w:rPr>
+        <w:t>NOTE:</w:t>
+      </w:r>
+      <w:r>
+        <w:t xml:space="preserve"> You will need a unique App name</w:t>
+      </w:r>
+    </w:p>
+    <w:p>
+      <w:r>
+        <w:drawing>
+          <wp:inline distT="0" distB="0" distL="0" distR="0" wp14:anchorId="73CA3A12" wp14:editId="3C8CF0B1">
+            <wp:extent cx="3029373" cy="4134427"/>
+            <wp:effectExtent l="0" t="0" r="0" b="0"/>
+            <wp:docPr id="4" name="Picture 4"/>
             <wp:cNvGraphicFramePr>
               <a:graphicFrameLocks xmlns:a="http://schemas.openxmlformats.org/drawingml/2006/main" noChangeAspect="1"/>
             </wp:cNvGraphicFramePr>
@@ -1271,74 +1233,19 @@
                   <pic:spPr>
                     <a:xfrm>
                       <a:off x="0" y="0"/>
-                      <a:ext cx="6858000" cy="3199765"/>
-                    </a:xfrm>
-                    <a:prstGeom prst="rect">
-                      <a:avLst/>
-                    </a:prstGeom>
-                  </pic:spPr>
-                </pic:pic>
-              </a:graphicData>
-            </a:graphic>
-          </wp:inline>
-        </w:drawing>
-      </w:r>
-    </w:p>
-    <w:p>
-      <w:r>
-        <w:t>This is what the c</w:t>
-      </w:r>
-      <w:r>
-        <w:t>ompleted Resource Group</w:t>
-      </w:r>
-      <w:r>
-        <w:t xml:space="preserve"> should look like.</w:t>
-      </w:r>
-    </w:p>
-    <w:p>
-      <w:r>
-        <w:rPr>
-          <w:noProof/>
-        </w:rPr>
-        <w:lastRenderedPageBreak/>
-        <w:drawing>
-          <wp:inline distT="0" distB="0" distL="0" distR="0" wp14:anchorId="79D7DA30" wp14:editId="7E3586D6">
-            <wp:extent cx="6858000" cy="4054475"/>
-            <wp:effectExtent l="0" t="0" r="0" b="3175"/>
-            <wp:docPr id="33" name="Picture 33"/>
-            <wp:cNvGraphicFramePr>
-              <a:graphicFrameLocks xmlns:a="http://schemas.openxmlformats.org/drawingml/2006/main" noChangeAspect="1"/>
-            </wp:cNvGraphicFramePr>
-            <a:graphic xmlns:a="http://schemas.openxmlformats.org/drawingml/2006/main">
-              <a:graphicData uri="http://schemas.openxmlformats.org/drawingml/2006/picture">
-                <pic:pic xmlns:pic="http://schemas.openxmlformats.org/drawingml/2006/picture">
-                  <pic:nvPicPr>
-                    <pic:cNvPr id="1" name=""/>
-                    <pic:cNvPicPr/>
-                  </pic:nvPicPr>
-                  <pic:blipFill>
-                    <a:blip r:embed="rId25"/>
-                    <a:stretch>
-                      <a:fillRect/>
-                    </a:stretch>
-                  </pic:blipFill>
-                  <pic:spPr>
-                    <a:xfrm>
-                      <a:off x="0" y="0"/>
-                      <a:ext cx="6858000" cy="4054475"/>
-                    </a:xfrm>
-                    <a:prstGeom prst="rect">
-                      <a:avLst/>
-                    </a:prstGeom>
-                  </pic:spPr>
-                </pic:pic>
-              </a:graphicData>
-            </a:graphic>
-          </wp:inline>
-        </w:drawing>
-      </w:r>
-    </w:p>
-    <w:p/>
+                      <a:ext cx="3029373" cy="4134427"/>
+                    </a:xfrm>
+                    <a:prstGeom prst="rect">
+                      <a:avLst/>
+                    </a:prstGeom>
+                  </pic:spPr>
+                </pic:pic>
+              </a:graphicData>
+            </a:graphic>
+          </wp:inline>
+        </w:drawing>
+      </w:r>
+    </w:p>
     <w:p>
       <w:pPr>
         <w:pStyle w:val="ListParagraph"/>
@@ -1348,17 +1255,127 @@
         </w:numPr>
       </w:pPr>
       <w:r>
-        <w:t xml:space="preserve">Retrieve the demo code from </w:t>
-      </w:r>
-      <w:proofErr w:type="spellStart"/>
-      <w:r>
-        <w:t>Github</w:t>
-      </w:r>
-      <w:proofErr w:type="spellEnd"/>
-      <w:r>
-        <w:t xml:space="preserve"> by cloning </w:t>
-      </w:r>
-      <w:hyperlink r:id="rId26" w:history="1">
+        <w:lastRenderedPageBreak/>
+        <w:t xml:space="preserve">Retrieve the connection information for the </w:t>
+      </w:r>
+      <w:r>
+        <w:t>Cosmos</w:t>
+      </w:r>
+      <w:r>
+        <w:t xml:space="preserve"> DB</w:t>
+      </w:r>
+      <w:r>
+        <w:t>. Select the Cosmos DB from the Resource Group and then click on Keys.</w:t>
+      </w:r>
+      <w:r>
+        <w:t xml:space="preserve"> Take note of the URI and Primary Key values for later use.</w:t>
+      </w:r>
+    </w:p>
+    <w:p>
+      <w:r>
+        <w:rPr>
+          <w:noProof/>
+        </w:rPr>
+        <w:drawing>
+          <wp:inline distT="0" distB="0" distL="0" distR="0" wp14:anchorId="012CF6C4" wp14:editId="452A558B">
+            <wp:extent cx="6858000" cy="3199765"/>
+            <wp:effectExtent l="0" t="0" r="0" b="635"/>
+            <wp:docPr id="35" name="Picture 35"/>
+            <wp:cNvGraphicFramePr>
+              <a:graphicFrameLocks xmlns:a="http://schemas.openxmlformats.org/drawingml/2006/main" noChangeAspect="1"/>
+            </wp:cNvGraphicFramePr>
+            <a:graphic xmlns:a="http://schemas.openxmlformats.org/drawingml/2006/main">
+              <a:graphicData uri="http://schemas.openxmlformats.org/drawingml/2006/picture">
+                <pic:pic xmlns:pic="http://schemas.openxmlformats.org/drawingml/2006/picture">
+                  <pic:nvPicPr>
+                    <pic:cNvPr id="1" name=""/>
+                    <pic:cNvPicPr/>
+                  </pic:nvPicPr>
+                  <pic:blipFill>
+                    <a:blip r:embed="rId25"/>
+                    <a:stretch>
+                      <a:fillRect/>
+                    </a:stretch>
+                  </pic:blipFill>
+                  <pic:spPr>
+                    <a:xfrm>
+                      <a:off x="0" y="0"/>
+                      <a:ext cx="6858000" cy="3199765"/>
+                    </a:xfrm>
+                    <a:prstGeom prst="rect">
+                      <a:avLst/>
+                    </a:prstGeom>
+                  </pic:spPr>
+                </pic:pic>
+              </a:graphicData>
+            </a:graphic>
+          </wp:inline>
+        </w:drawing>
+      </w:r>
+    </w:p>
+    <w:p>
+      <w:r>
+        <w:t>This is what the c</w:t>
+      </w:r>
+      <w:r>
+        <w:t>ompleted Resource Group</w:t>
+      </w:r>
+      <w:r>
+        <w:t xml:space="preserve"> should look like.</w:t>
+      </w:r>
+    </w:p>
+    <w:p>
+      <w:r>
+        <w:drawing>
+          <wp:inline distT="0" distB="0" distL="0" distR="0" wp14:anchorId="762512DE" wp14:editId="38B0BC41">
+            <wp:extent cx="4189114" cy="4331462"/>
+            <wp:effectExtent l="0" t="0" r="1905" b="0"/>
+            <wp:docPr id="5" name="Picture 5"/>
+            <wp:cNvGraphicFramePr>
+              <a:graphicFrameLocks xmlns:a="http://schemas.openxmlformats.org/drawingml/2006/main" noChangeAspect="1"/>
+            </wp:cNvGraphicFramePr>
+            <a:graphic xmlns:a="http://schemas.openxmlformats.org/drawingml/2006/main">
+              <a:graphicData uri="http://schemas.openxmlformats.org/drawingml/2006/picture">
+                <pic:pic xmlns:pic="http://schemas.openxmlformats.org/drawingml/2006/picture">
+                  <pic:nvPicPr>
+                    <pic:cNvPr id="1" name=""/>
+                    <pic:cNvPicPr/>
+                  </pic:nvPicPr>
+                  <pic:blipFill>
+                    <a:blip r:embed="rId26"/>
+                    <a:stretch>
+                      <a:fillRect/>
+                    </a:stretch>
+                  </pic:blipFill>
+                  <pic:spPr>
+                    <a:xfrm>
+                      <a:off x="0" y="0"/>
+                      <a:ext cx="4197343" cy="4339970"/>
+                    </a:xfrm>
+                    <a:prstGeom prst="rect">
+                      <a:avLst/>
+                    </a:prstGeom>
+                  </pic:spPr>
+                </pic:pic>
+              </a:graphicData>
+            </a:graphic>
+          </wp:inline>
+        </w:drawing>
+      </w:r>
+    </w:p>
+    <w:p/>
+    <w:p>
+      <w:pPr>
+        <w:pStyle w:val="ListParagraph"/>
+        <w:numPr>
+          <w:ilvl w:val="0"/>
+          <w:numId w:val="1"/>
+        </w:numPr>
+      </w:pPr>
+      <w:r>
+        <w:t xml:space="preserve">Retrieve the demo code from Github by cloning </w:t>
+      </w:r>
+      <w:hyperlink r:id="rId27" w:history="1">
         <w:r>
           <w:rPr>
             <w:rStyle w:val="Hyperlink"/>
@@ -1372,6 +1389,7 @@
         <w:rPr>
           <w:noProof/>
         </w:rPr>
+        <w:lastRenderedPageBreak/>
         <w:drawing>
           <wp:inline distT="0" distB="0" distL="0" distR="0" wp14:anchorId="068D06A2" wp14:editId="14991A5C">
             <wp:extent cx="4371975" cy="762000"/>
@@ -1388,7 +1406,7 @@
                     <pic:cNvPicPr/>
                   </pic:nvPicPr>
                   <pic:blipFill>
-                    <a:blip r:embed="rId27"/>
+                    <a:blip r:embed="rId28"/>
                     <a:stretch>
                       <a:fillRect/>
                     </a:stretch>
@@ -1429,7 +1447,6 @@
         <w:rPr>
           <w:noProof/>
         </w:rPr>
-        <w:lastRenderedPageBreak/>
         <w:drawing>
           <wp:inline distT="0" distB="0" distL="0" distR="0" wp14:anchorId="59E5EB9F" wp14:editId="12CD1A40">
             <wp:extent cx="4572000" cy="3028950"/>
@@ -1446,7 +1463,7 @@
                     <pic:cNvPicPr/>
                   </pic:nvPicPr>
                   <pic:blipFill>
-                    <a:blip r:embed="rId28"/>
+                    <a:blip r:embed="rId29"/>
                     <a:stretch>
                       <a:fillRect/>
                     </a:stretch>
@@ -1484,19 +1501,9 @@
       <w:r>
         <w:t xml:space="preserve"> the </w:t>
       </w:r>
-      <w:proofErr w:type="spellStart"/>
-      <w:r>
-        <w:t>SurveyResult</w:t>
-      </w:r>
-      <w:proofErr w:type="spellEnd"/>
-      <w:r>
-        <w:t xml:space="preserve"> </w:t>
-      </w:r>
-      <w:proofErr w:type="spellStart"/>
-      <w:r>
-        <w:t>DDL.sql</w:t>
-      </w:r>
-      <w:proofErr w:type="spellEnd"/>
+      <w:r>
+        <w:t>SurveyResult DDL.sql</w:t>
+      </w:r>
       <w:r>
         <w:t xml:space="preserve"> file in the DB d</w:t>
       </w:r>
@@ -1531,7 +1538,7 @@
                     <pic:cNvPicPr/>
                   </pic:nvPicPr>
                   <pic:blipFill>
-                    <a:blip r:embed="rId29"/>
+                    <a:blip r:embed="rId30"/>
                     <a:stretch>
                       <a:fillRect/>
                     </a:stretch>
@@ -1552,6 +1559,12 @@
         </w:drawing>
       </w:r>
     </w:p>
+    <w:p>
+      <w:r>
+        <w:br w:type="page"/>
+      </w:r>
+    </w:p>
+    <w:p/>
     <w:p>
       <w:pPr>
         <w:pStyle w:val="ListParagraph"/>
@@ -1561,52 +1574,71 @@
         </w:numPr>
       </w:pPr>
       <w:r>
-        <w:t xml:space="preserve">Open the </w:t>
-      </w:r>
-      <w:proofErr w:type="spellStart"/>
-      <w:r>
-        <w:t>SurveyApi</w:t>
-      </w:r>
-      <w:proofErr w:type="spellEnd"/>
-      <w:r>
-        <w:t xml:space="preserve"> application in Visual Studio</w:t>
-      </w:r>
-      <w:r>
-        <w:t xml:space="preserve">. Then open the </w:t>
-      </w:r>
-      <w:proofErr w:type="spellStart"/>
-      <w:r>
-        <w:t>web.config</w:t>
-      </w:r>
-      <w:proofErr w:type="spellEnd"/>
-      <w:r>
-        <w:t xml:space="preserve"> and update the </w:t>
-      </w:r>
-      <w:proofErr w:type="spellStart"/>
+        <w:t>Open the SurveyApi application in Visual Studio</w:t>
+      </w:r>
+      <w:r>
+        <w:t xml:space="preserve">. Then open the web.config and update the </w:t>
+      </w:r>
       <w:r>
         <w:t>EventHubConnectionString</w:t>
       </w:r>
-      <w:proofErr w:type="spellEnd"/>
       <w:r>
         <w:t xml:space="preserve"> value with the connection string you retrieved from the surveys Event Hub.</w:t>
       </w:r>
     </w:p>
     <w:p>
       <w:pPr>
-        <w:ind w:left="360"/>
-      </w:pPr>
-      <w:r>
-        <w:rPr>
-          <w:b/>
-          <w:highlight w:val="yellow"/>
-        </w:rPr>
-        <w:t xml:space="preserve">TODO: </w:t>
-      </w:r>
-      <w:r>
-        <w:rPr>
-          <w:highlight w:val="yellow"/>
-        </w:rPr>
-        <w:t>Show updating it in the application settings of the app service as well</w:t>
+        <w:ind w:left="720"/>
+      </w:pPr>
+      <w:r>
+        <w:t>You can also add this value to your API App’s Application Settings, which will override the web.config value:</w:t>
+      </w:r>
+    </w:p>
+    <w:p>
+      <w:pPr>
+        <w:ind w:left="720"/>
+      </w:pPr>
+    </w:p>
+    <w:p>
+      <w:pPr>
+        <w:ind w:left="720"/>
+      </w:pPr>
+      <w:r>
+        <w:drawing>
+          <wp:inline distT="0" distB="0" distL="0" distR="0" wp14:anchorId="0183E1A3" wp14:editId="568A83D1">
+            <wp:extent cx="6858000" cy="1314450"/>
+            <wp:effectExtent l="0" t="0" r="0" b="0"/>
+            <wp:docPr id="2" name="Picture 2"/>
+            <wp:cNvGraphicFramePr>
+              <a:graphicFrameLocks xmlns:a="http://schemas.openxmlformats.org/drawingml/2006/main" noChangeAspect="1"/>
+            </wp:cNvGraphicFramePr>
+            <a:graphic xmlns:a="http://schemas.openxmlformats.org/drawingml/2006/main">
+              <a:graphicData uri="http://schemas.openxmlformats.org/drawingml/2006/picture">
+                <pic:pic xmlns:pic="http://schemas.openxmlformats.org/drawingml/2006/picture">
+                  <pic:nvPicPr>
+                    <pic:cNvPr id="1" name=""/>
+                    <pic:cNvPicPr/>
+                  </pic:nvPicPr>
+                  <pic:blipFill>
+                    <a:blip r:embed="rId31"/>
+                    <a:stretch>
+                      <a:fillRect/>
+                    </a:stretch>
+                  </pic:blipFill>
+                  <pic:spPr>
+                    <a:xfrm>
+                      <a:off x="0" y="0"/>
+                      <a:ext cx="6858000" cy="1314450"/>
+                    </a:xfrm>
+                    <a:prstGeom prst="rect">
+                      <a:avLst/>
+                    </a:prstGeom>
+                  </pic:spPr>
+                </pic:pic>
+              </a:graphicData>
+            </a:graphic>
+          </wp:inline>
+        </w:drawing>
       </w:r>
     </w:p>
     <w:p/>
@@ -1630,7 +1662,6 @@
         <w:rPr>
           <w:noProof/>
         </w:rPr>
-        <w:lastRenderedPageBreak/>
         <w:drawing>
           <wp:inline distT="0" distB="0" distL="0" distR="0" wp14:anchorId="086CB440" wp14:editId="6A3BD598">
             <wp:extent cx="5505450" cy="2724150"/>
@@ -1647,7 +1678,7 @@
                     <pic:cNvPicPr/>
                   </pic:nvPicPr>
                   <pic:blipFill>
-                    <a:blip r:embed="rId30"/>
+                    <a:blip r:embed="rId32"/>
                     <a:stretch>
                       <a:fillRect/>
                     </a:stretch>
@@ -1689,7 +1720,7 @@
                     <pic:cNvPicPr/>
                   </pic:nvPicPr>
                   <pic:blipFill>
-                    <a:blip r:embed="rId31"/>
+                    <a:blip r:embed="rId33"/>
                     <a:stretch>
                       <a:fillRect/>
                     </a:stretch>
@@ -1732,7 +1763,7 @@
                     <pic:cNvPicPr/>
                   </pic:nvPicPr>
                   <pic:blipFill>
-                    <a:blip r:embed="rId32"/>
+                    <a:blip r:embed="rId34"/>
                     <a:stretch>
                       <a:fillRect/>
                     </a:stretch>
@@ -1774,15 +1805,7 @@
         </w:numPr>
       </w:pPr>
       <w:r>
-        <w:t>If you put /</w:t>
-      </w:r>
-      <w:proofErr w:type="spellStart"/>
-      <w:r>
-        <w:t>api</w:t>
-      </w:r>
-      <w:proofErr w:type="spellEnd"/>
-      <w:r>
-        <w:t>/ping at the end of the URL in your browser, you should get a Hello World response showing you the API has been deployed properly.</w:t>
+        <w:t>If you put /api/ping at the end of the URL in your browser, you should get a Hello World response showing you the API has been deployed properly.</w:t>
       </w:r>
     </w:p>
     <w:p>
@@ -1806,7 +1829,7 @@
                     <pic:cNvPicPr/>
                   </pic:nvPicPr>
                   <pic:blipFill>
-                    <a:blip r:embed="rId33"/>
+                    <a:blip r:embed="rId35"/>
                     <a:stretch>
                       <a:fillRect/>
                     </a:stretch>
@@ -1836,180 +1859,19 @@
         </w:numPr>
       </w:pPr>
       <w:r>
-        <w:t xml:space="preserve">Open the </w:t>
-      </w:r>
-      <w:proofErr w:type="spellStart"/>
-      <w:r>
-        <w:t>SurveyFunctionApp</w:t>
-      </w:r>
-      <w:proofErr w:type="spellEnd"/>
-      <w:r>
-        <w:t xml:space="preserve"> solution from the </w:t>
-      </w:r>
-      <w:proofErr w:type="spellStart"/>
-      <w:r>
-        <w:t>Git</w:t>
-      </w:r>
-      <w:proofErr w:type="spellEnd"/>
-      <w:r>
-        <w:t xml:space="preserve"> repo in Visual Studio. </w:t>
-      </w:r>
-      <w:r>
-        <w:t>Right-click on the project in Visual Studio and click Publish…</w:t>
-      </w:r>
-    </w:p>
-    <w:p>
-      <w:bookmarkStart w:id="0" w:name="_GoBack"/>
-      <w:bookmarkEnd w:id="0"/>
-      <w:r>
-        <w:rPr>
-          <w:b/>
-          <w:highlight w:val="yellow"/>
-        </w:rPr>
-        <w:t xml:space="preserve">TODO: </w:t>
-      </w:r>
-      <w:r>
-        <w:rPr>
-          <w:highlight w:val="yellow"/>
-        </w:rPr>
-        <w:t>Show where the settings are in the code as well</w:t>
-      </w:r>
-    </w:p>
-    <w:p>
-      <w:r>
-        <w:rPr>
-          <w:noProof/>
-        </w:rPr>
-        <w:lastRenderedPageBreak/>
-        <w:drawing>
-          <wp:inline distT="0" distB="0" distL="0" distR="0" wp14:anchorId="47A76B55" wp14:editId="012F8590">
-            <wp:extent cx="5514975" cy="2466975"/>
-            <wp:effectExtent l="0" t="0" r="9525" b="9525"/>
-            <wp:docPr id="39" name="Picture 39"/>
-            <wp:cNvGraphicFramePr>
-              <a:graphicFrameLocks xmlns:a="http://schemas.openxmlformats.org/drawingml/2006/main" noChangeAspect="1"/>
-            </wp:cNvGraphicFramePr>
-            <a:graphic xmlns:a="http://schemas.openxmlformats.org/drawingml/2006/main">
-              <a:graphicData uri="http://schemas.openxmlformats.org/drawingml/2006/picture">
-                <pic:pic xmlns:pic="http://schemas.openxmlformats.org/drawingml/2006/picture">
-                  <pic:nvPicPr>
-                    <pic:cNvPr id="1" name=""/>
-                    <pic:cNvPicPr/>
-                  </pic:nvPicPr>
-                  <pic:blipFill>
-                    <a:blip r:embed="rId34"/>
-                    <a:stretch>
-                      <a:fillRect/>
-                    </a:stretch>
-                  </pic:blipFill>
-                  <pic:spPr>
-                    <a:xfrm>
-                      <a:off x="0" y="0"/>
-                      <a:ext cx="5514975" cy="2466975"/>
-                    </a:xfrm>
-                    <a:prstGeom prst="rect">
-                      <a:avLst/>
-                    </a:prstGeom>
-                  </pic:spPr>
-                </pic:pic>
-              </a:graphicData>
-            </a:graphic>
-          </wp:inline>
-        </w:drawing>
-      </w:r>
-    </w:p>
-    <w:p>
-      <w:r>
-        <w:t>Select Existing Function App</w:t>
-      </w:r>
-    </w:p>
-    <w:p>
-      <w:r>
-        <w:rPr>
-          <w:noProof/>
-        </w:rPr>
-        <w:drawing>
-          <wp:inline distT="0" distB="0" distL="0" distR="0" wp14:anchorId="1D5A7FB9" wp14:editId="105A607F">
-            <wp:extent cx="5114925" cy="2876550"/>
-            <wp:effectExtent l="0" t="0" r="9525" b="0"/>
-            <wp:docPr id="40" name="Picture 40"/>
-            <wp:cNvGraphicFramePr>
-              <a:graphicFrameLocks xmlns:a="http://schemas.openxmlformats.org/drawingml/2006/main" noChangeAspect="1"/>
-            </wp:cNvGraphicFramePr>
-            <a:graphic xmlns:a="http://schemas.openxmlformats.org/drawingml/2006/main">
-              <a:graphicData uri="http://schemas.openxmlformats.org/drawingml/2006/picture">
-                <pic:pic xmlns:pic="http://schemas.openxmlformats.org/drawingml/2006/picture">
-                  <pic:nvPicPr>
-                    <pic:cNvPr id="1" name=""/>
-                    <pic:cNvPicPr/>
-                  </pic:nvPicPr>
-                  <pic:blipFill>
-                    <a:blip r:embed="rId35"/>
-                    <a:stretch>
-                      <a:fillRect/>
-                    </a:stretch>
-                  </pic:blipFill>
-                  <pic:spPr>
-                    <a:xfrm>
-                      <a:off x="0" y="0"/>
-                      <a:ext cx="5114925" cy="2876550"/>
-                    </a:xfrm>
-                    <a:prstGeom prst="rect">
-                      <a:avLst/>
-                    </a:prstGeom>
-                  </pic:spPr>
-                </pic:pic>
-              </a:graphicData>
-            </a:graphic>
-          </wp:inline>
-        </w:drawing>
-      </w:r>
-    </w:p>
-    <w:p>
-      <w:r>
-        <w:t>Choose the Azure Function App you provisioned.</w:t>
-      </w:r>
-    </w:p>
-    <w:p>
-      <w:r>
-        <w:rPr>
-          <w:noProof/>
-        </w:rPr>
-        <w:drawing>
-          <wp:inline distT="0" distB="0" distL="0" distR="0" wp14:anchorId="45BB2916" wp14:editId="5199C5C6">
-            <wp:extent cx="6858000" cy="2896235"/>
-            <wp:effectExtent l="0" t="0" r="0" b="0"/>
-            <wp:docPr id="41" name="Picture 41"/>
-            <wp:cNvGraphicFramePr>
-              <a:graphicFrameLocks xmlns:a="http://schemas.openxmlformats.org/drawingml/2006/main" noChangeAspect="1"/>
-            </wp:cNvGraphicFramePr>
-            <a:graphic xmlns:a="http://schemas.openxmlformats.org/drawingml/2006/main">
-              <a:graphicData uri="http://schemas.openxmlformats.org/drawingml/2006/picture">
-                <pic:pic xmlns:pic="http://schemas.openxmlformats.org/drawingml/2006/picture">
-                  <pic:nvPicPr>
-                    <pic:cNvPr id="1" name=""/>
-                    <pic:cNvPicPr/>
-                  </pic:nvPicPr>
-                  <pic:blipFill>
-                    <a:blip r:embed="rId36"/>
-                    <a:stretch>
-                      <a:fillRect/>
-                    </a:stretch>
-                  </pic:blipFill>
-                  <pic:spPr>
-                    <a:xfrm>
-                      <a:off x="0" y="0"/>
-                      <a:ext cx="6858000" cy="2896235"/>
-                    </a:xfrm>
-                    <a:prstGeom prst="rect">
-                      <a:avLst/>
-                    </a:prstGeom>
-                  </pic:spPr>
-                </pic:pic>
-              </a:graphicData>
-            </a:graphic>
-          </wp:inline>
-        </w:drawing>
+        <w:t xml:space="preserve">Open the SurveyFunctionApp solution from the Git repo in Visual Studio. </w:t>
+      </w:r>
+      <w:r>
+        <w:t xml:space="preserve">You can change the application settings in the </w:t>
+      </w:r>
+      <w:r>
+        <w:rPr>
+          <w:i/>
+        </w:rPr>
+        <w:t xml:space="preserve">local.settings.json </w:t>
+      </w:r>
+      <w:r>
+        <w:t>file, but we will also configure them on the Function App in the Azure Portal.</w:t>
       </w:r>
     </w:p>
     <w:p>
@@ -2021,6 +1883,155 @@
         </w:numPr>
       </w:pPr>
       <w:r>
+        <w:t>Right-click on the project in Visual Studio and click Publish…</w:t>
+      </w:r>
+    </w:p>
+    <w:p>
+      <w:r>
+        <w:rPr>
+          <w:noProof/>
+        </w:rPr>
+        <w:lastRenderedPageBreak/>
+        <w:drawing>
+          <wp:inline distT="0" distB="0" distL="0" distR="0" wp14:anchorId="47A76B55" wp14:editId="012F8590">
+            <wp:extent cx="5514975" cy="2466975"/>
+            <wp:effectExtent l="0" t="0" r="9525" b="9525"/>
+            <wp:docPr id="39" name="Picture 39"/>
+            <wp:cNvGraphicFramePr>
+              <a:graphicFrameLocks xmlns:a="http://schemas.openxmlformats.org/drawingml/2006/main" noChangeAspect="1"/>
+            </wp:cNvGraphicFramePr>
+            <a:graphic xmlns:a="http://schemas.openxmlformats.org/drawingml/2006/main">
+              <a:graphicData uri="http://schemas.openxmlformats.org/drawingml/2006/picture">
+                <pic:pic xmlns:pic="http://schemas.openxmlformats.org/drawingml/2006/picture">
+                  <pic:nvPicPr>
+                    <pic:cNvPr id="1" name=""/>
+                    <pic:cNvPicPr/>
+                  </pic:nvPicPr>
+                  <pic:blipFill>
+                    <a:blip r:embed="rId36"/>
+                    <a:stretch>
+                      <a:fillRect/>
+                    </a:stretch>
+                  </pic:blipFill>
+                  <pic:spPr>
+                    <a:xfrm>
+                      <a:off x="0" y="0"/>
+                      <a:ext cx="5514975" cy="2466975"/>
+                    </a:xfrm>
+                    <a:prstGeom prst="rect">
+                      <a:avLst/>
+                    </a:prstGeom>
+                  </pic:spPr>
+                </pic:pic>
+              </a:graphicData>
+            </a:graphic>
+          </wp:inline>
+        </w:drawing>
+      </w:r>
+    </w:p>
+    <w:p>
+      <w:r>
+        <w:t>Select Existing Function App</w:t>
+      </w:r>
+    </w:p>
+    <w:p>
+      <w:r>
+        <w:rPr>
+          <w:noProof/>
+        </w:rPr>
+        <w:drawing>
+          <wp:inline distT="0" distB="0" distL="0" distR="0" wp14:anchorId="1D5A7FB9" wp14:editId="105A607F">
+            <wp:extent cx="5114925" cy="2876550"/>
+            <wp:effectExtent l="0" t="0" r="9525" b="0"/>
+            <wp:docPr id="40" name="Picture 40"/>
+            <wp:cNvGraphicFramePr>
+              <a:graphicFrameLocks xmlns:a="http://schemas.openxmlformats.org/drawingml/2006/main" noChangeAspect="1"/>
+            </wp:cNvGraphicFramePr>
+            <a:graphic xmlns:a="http://schemas.openxmlformats.org/drawingml/2006/main">
+              <a:graphicData uri="http://schemas.openxmlformats.org/drawingml/2006/picture">
+                <pic:pic xmlns:pic="http://schemas.openxmlformats.org/drawingml/2006/picture">
+                  <pic:nvPicPr>
+                    <pic:cNvPr id="1" name=""/>
+                    <pic:cNvPicPr/>
+                  </pic:nvPicPr>
+                  <pic:blipFill>
+                    <a:blip r:embed="rId37"/>
+                    <a:stretch>
+                      <a:fillRect/>
+                    </a:stretch>
+                  </pic:blipFill>
+                  <pic:spPr>
+                    <a:xfrm>
+                      <a:off x="0" y="0"/>
+                      <a:ext cx="5114925" cy="2876550"/>
+                    </a:xfrm>
+                    <a:prstGeom prst="rect">
+                      <a:avLst/>
+                    </a:prstGeom>
+                  </pic:spPr>
+                </pic:pic>
+              </a:graphicData>
+            </a:graphic>
+          </wp:inline>
+        </w:drawing>
+      </w:r>
+    </w:p>
+    <w:p>
+      <w:r>
+        <w:t>Choose the Azure Function App you provisioned.</w:t>
+      </w:r>
+    </w:p>
+    <w:p>
+      <w:r>
+        <w:rPr>
+          <w:noProof/>
+        </w:rPr>
+        <w:drawing>
+          <wp:inline distT="0" distB="0" distL="0" distR="0" wp14:anchorId="45BB2916" wp14:editId="5199C5C6">
+            <wp:extent cx="6858000" cy="2896235"/>
+            <wp:effectExtent l="0" t="0" r="0" b="0"/>
+            <wp:docPr id="41" name="Picture 41"/>
+            <wp:cNvGraphicFramePr>
+              <a:graphicFrameLocks xmlns:a="http://schemas.openxmlformats.org/drawingml/2006/main" noChangeAspect="1"/>
+            </wp:cNvGraphicFramePr>
+            <a:graphic xmlns:a="http://schemas.openxmlformats.org/drawingml/2006/main">
+              <a:graphicData uri="http://schemas.openxmlformats.org/drawingml/2006/picture">
+                <pic:pic xmlns:pic="http://schemas.openxmlformats.org/drawingml/2006/picture">
+                  <pic:nvPicPr>
+                    <pic:cNvPr id="1" name=""/>
+                    <pic:cNvPicPr/>
+                  </pic:nvPicPr>
+                  <pic:blipFill>
+                    <a:blip r:embed="rId38"/>
+                    <a:stretch>
+                      <a:fillRect/>
+                    </a:stretch>
+                  </pic:blipFill>
+                  <pic:spPr>
+                    <a:xfrm>
+                      <a:off x="0" y="0"/>
+                      <a:ext cx="6858000" cy="2896235"/>
+                    </a:xfrm>
+                    <a:prstGeom prst="rect">
+                      <a:avLst/>
+                    </a:prstGeom>
+                  </pic:spPr>
+                </pic:pic>
+              </a:graphicData>
+            </a:graphic>
+          </wp:inline>
+        </w:drawing>
+      </w:r>
+    </w:p>
+    <w:p>
+      <w:pPr>
+        <w:pStyle w:val="ListParagraph"/>
+        <w:numPr>
+          <w:ilvl w:val="0"/>
+          <w:numId w:val="1"/>
+        </w:numPr>
+      </w:pPr>
+      <w:r>
         <w:lastRenderedPageBreak/>
         <w:t>Now we need to configure the Function App in the Azure Portal. Navigate to the Function App from the Resource Group in the Azure Portal.</w:t>
       </w:r>
@@ -2046,7 +2057,7 @@
                     <pic:cNvPicPr/>
                   </pic:nvPicPr>
                   <pic:blipFill>
-                    <a:blip r:embed="rId37"/>
+                    <a:blip r:embed="rId39"/>
                     <a:stretch>
                       <a:fillRect/>
                     </a:stretch>
@@ -2094,7 +2105,7 @@
                     <pic:cNvPicPr/>
                   </pic:nvPicPr>
                   <pic:blipFill>
-                    <a:blip r:embed="rId38"/>
+                    <a:blip r:embed="rId40"/>
                     <a:stretch>
                       <a:fillRect/>
                     </a:stretch>
@@ -2148,7 +2159,7 @@
                     <pic:cNvPicPr/>
                   </pic:nvPicPr>
                   <pic:blipFill>
-                    <a:blip r:embed="rId39"/>
+                    <a:blip r:embed="rId41"/>
                     <a:stretch>
                       <a:fillRect/>
                     </a:stretch>
@@ -2183,147 +2194,99 @@
       </w:r>
     </w:p>
     <w:p>
-      <w:proofErr w:type="spellStart"/>
       <w:r>
         <w:t>eventHubConnectionString</w:t>
       </w:r>
-      <w:proofErr w:type="spellEnd"/>
-      <w:r>
-        <w:t xml:space="preserve"> = the Event Hub connection string value you collected </w:t>
-      </w:r>
-      <w:proofErr w:type="spellStart"/>
-      <w:r>
-        <w:t>earler</w:t>
-      </w:r>
-      <w:proofErr w:type="spellEnd"/>
-    </w:p>
-    <w:p>
-      <w:proofErr w:type="spellStart"/>
+      <w:r>
+        <w:t xml:space="preserve"> = the Event Hub connection string value you collected earler</w:t>
+      </w:r>
+    </w:p>
+    <w:p>
       <w:r>
         <w:t>cosmosDbUri</w:t>
       </w:r>
-      <w:proofErr w:type="spellEnd"/>
       <w:r>
         <w:t xml:space="preserve"> = the Cosmos DB URI value you collected earlier</w:t>
       </w:r>
     </w:p>
     <w:p>
-      <w:proofErr w:type="spellStart"/>
       <w:r>
         <w:t>cosmosDbKey</w:t>
       </w:r>
-      <w:proofErr w:type="spellEnd"/>
-      <w:r>
-        <w:t xml:space="preserve"> = the Cosmos DB key value you collected </w:t>
-      </w:r>
-      <w:proofErr w:type="spellStart"/>
-      <w:r>
-        <w:t>earler</w:t>
-      </w:r>
-      <w:proofErr w:type="spellEnd"/>
-    </w:p>
-    <w:p>
-      <w:proofErr w:type="spellStart"/>
+      <w:r>
+        <w:t xml:space="preserve"> = the Cosmos DB key value you collected earler</w:t>
+      </w:r>
+    </w:p>
+    <w:p>
       <w:r>
         <w:t>cosmosDbCollection</w:t>
       </w:r>
-      <w:proofErr w:type="spellEnd"/>
       <w:r>
         <w:t xml:space="preserve"> = Surveys</w:t>
       </w:r>
     </w:p>
     <w:p>
-      <w:proofErr w:type="spellStart"/>
       <w:r>
         <w:t>cosmosDbName</w:t>
       </w:r>
-      <w:proofErr w:type="spellEnd"/>
+      <w:r>
+        <w:t xml:space="preserve"> = SurveyArchive</w:t>
+      </w:r>
+    </w:p>
+    <w:p>
+      <w:pPr>
+        <w:rPr>
+          <w:b/>
+        </w:rPr>
+      </w:pPr>
+      <w:r>
+        <w:rPr>
+          <w:b/>
+        </w:rPr>
+        <w:t>Connection Strings</w:t>
+      </w:r>
+    </w:p>
+    <w:p>
+      <w:r>
+        <w:t>sqlDbConnectionString</w:t>
+      </w:r>
       <w:r>
         <w:t xml:space="preserve"> = </w:t>
       </w:r>
-      <w:proofErr w:type="spellStart"/>
-      <w:r>
-        <w:t>SurveyArchive</w:t>
-      </w:r>
-      <w:proofErr w:type="spellEnd"/>
-    </w:p>
-    <w:p>
-      <w:pPr>
+      <w:r>
+        <w:t>Server=tcp:</w:t>
+      </w:r>
+      <w:r>
         <w:rPr>
           <w:b/>
         </w:rPr>
-      </w:pPr>
+        <w:t>YOURSERVERNAME</w:t>
+      </w:r>
+      <w:r>
+        <w:t>.database.windows.net,1433;Initial Catalog=</w:t>
+      </w:r>
       <w:r>
         <w:rPr>
           <w:b/>
         </w:rPr>
-        <w:t>Connection Strings</w:t>
-      </w:r>
-    </w:p>
-    <w:p>
-      <w:proofErr w:type="spellStart"/>
-      <w:r>
-        <w:t>sqlDbConnectionString</w:t>
-      </w:r>
-      <w:proofErr w:type="spellEnd"/>
-      <w:r>
-        <w:t xml:space="preserve"> = </w:t>
-      </w:r>
-      <w:r>
-        <w:t>Server=</w:t>
-      </w:r>
-      <w:proofErr w:type="gramStart"/>
-      <w:r>
-        <w:t>tcp:</w:t>
+        <w:t>YOURDATABASENAME</w:t>
+      </w:r>
+      <w:r>
+        <w:t>;Persist Security Info=False;User ID=</w:t>
       </w:r>
       <w:r>
         <w:rPr>
           <w:b/>
         </w:rPr>
-        <w:t>YOURSERVERNAME</w:t>
-      </w:r>
-      <w:r>
-        <w:t>.database.windows.net</w:t>
-      </w:r>
-      <w:proofErr w:type="gramEnd"/>
-      <w:r>
-        <w:t>,1433;Initial Catalog=</w:t>
-      </w:r>
-      <w:proofErr w:type="spellStart"/>
+        <w:t>YOURUSERNAME</w:t>
+      </w:r>
+      <w:r>
+        <w:t>;Password=</w:t>
+      </w:r>
       <w:r>
         <w:rPr>
           <w:b/>
         </w:rPr>
-        <w:t>YOURDATABASENAME</w:t>
-      </w:r>
-      <w:r>
-        <w:t>;Persist</w:t>
-      </w:r>
-      <w:proofErr w:type="spellEnd"/>
-      <w:r>
-        <w:t xml:space="preserve"> Security Info=</w:t>
-      </w:r>
-      <w:proofErr w:type="spellStart"/>
-      <w:r>
-        <w:t>False;User</w:t>
-      </w:r>
-      <w:proofErr w:type="spellEnd"/>
-      <w:r>
-        <w:t xml:space="preserve"> ID=</w:t>
-      </w:r>
-      <w:r>
-        <w:rPr>
-          <w:b/>
-        </w:rPr>
-        <w:t>YOURUSERNAME</w:t>
-      </w:r>
-      <w:r>
-        <w:t>;Password=</w:t>
-      </w:r>
-      <w:r>
-        <w:rPr>
-          <w:b/>
-        </w:rPr>
         <w:t>YOURPASSWORD</w:t>
       </w:r>
       <w:r>
@@ -2332,12 +2295,184 @@
     </w:p>
     <w:p/>
     <w:p>
+      <w:pPr>
+        <w:pStyle w:val="ListParagraph"/>
+        <w:numPr>
+          <w:ilvl w:val="0"/>
+          <w:numId w:val="1"/>
+        </w:numPr>
+      </w:pPr>
+      <w:r>
+        <w:t>Open the SurveyUI solution in Visual Studio.</w:t>
+      </w:r>
+      <w:r>
+        <w:t xml:space="preserve"> Change the </w:t>
+      </w:r>
+      <w:r>
+        <w:rPr>
+          <w:i/>
+        </w:rPr>
+        <w:t xml:space="preserve">_environmentPath </w:t>
+      </w:r>
+      <w:r>
+        <w:t xml:space="preserve">variable in </w:t>
+      </w:r>
+      <w:r>
+        <w:rPr>
+          <w:i/>
+        </w:rPr>
+        <w:t xml:space="preserve">/App/js/httpService.js </w:t>
+      </w:r>
+      <w:r>
+        <w:t>to your API App URL. Then right click on the project and select Publish Web App. Select “Microsoft Azure App Service”</w:t>
+      </w:r>
+    </w:p>
+    <w:p>
+      <w:r>
+        <w:lastRenderedPageBreak/>
+        <w:drawing>
+          <wp:inline distT="0" distB="0" distL="0" distR="0" wp14:anchorId="79DDCF9B" wp14:editId="3770487A">
+            <wp:extent cx="3208756" cy="2536098"/>
+            <wp:effectExtent l="0" t="0" r="0" b="0"/>
+            <wp:docPr id="6" name="Picture 6"/>
+            <wp:cNvGraphicFramePr>
+              <a:graphicFrameLocks xmlns:a="http://schemas.openxmlformats.org/drawingml/2006/main" noChangeAspect="1"/>
+            </wp:cNvGraphicFramePr>
+            <a:graphic xmlns:a="http://schemas.openxmlformats.org/drawingml/2006/main">
+              <a:graphicData uri="http://schemas.openxmlformats.org/drawingml/2006/picture">
+                <pic:pic xmlns:pic="http://schemas.openxmlformats.org/drawingml/2006/picture">
+                  <pic:nvPicPr>
+                    <pic:cNvPr id="1" name=""/>
+                    <pic:cNvPicPr/>
+                  </pic:nvPicPr>
+                  <pic:blipFill>
+                    <a:blip r:embed="rId42"/>
+                    <a:stretch>
+                      <a:fillRect/>
+                    </a:stretch>
+                  </pic:blipFill>
+                  <pic:spPr>
+                    <a:xfrm>
+                      <a:off x="0" y="0"/>
+                      <a:ext cx="3215372" cy="2541327"/>
+                    </a:xfrm>
+                    <a:prstGeom prst="rect">
+                      <a:avLst/>
+                    </a:prstGeom>
+                  </pic:spPr>
+                </pic:pic>
+              </a:graphicData>
+            </a:graphic>
+          </wp:inline>
+        </w:drawing>
+      </w:r>
+    </w:p>
+    <w:p/>
+    <w:p>
+      <w:r>
+        <w:t>Select your Subscription, the Resource Group you created, and your Web App.</w:t>
+      </w:r>
+    </w:p>
+    <w:p/>
+    <w:p>
+      <w:r>
+        <w:drawing>
+          <wp:inline distT="0" distB="0" distL="0" distR="0" wp14:anchorId="79548352" wp14:editId="0E597B46">
+            <wp:extent cx="4295748" cy="3221810"/>
+            <wp:effectExtent l="0" t="0" r="0" b="0"/>
+            <wp:docPr id="7" name="Picture 7"/>
+            <wp:cNvGraphicFramePr>
+              <a:graphicFrameLocks xmlns:a="http://schemas.openxmlformats.org/drawingml/2006/main" noChangeAspect="1"/>
+            </wp:cNvGraphicFramePr>
+            <a:graphic xmlns:a="http://schemas.openxmlformats.org/drawingml/2006/main">
+              <a:graphicData uri="http://schemas.openxmlformats.org/drawingml/2006/picture">
+                <pic:pic xmlns:pic="http://schemas.openxmlformats.org/drawingml/2006/picture">
+                  <pic:nvPicPr>
+                    <pic:cNvPr id="1" name=""/>
+                    <pic:cNvPicPr/>
+                  </pic:nvPicPr>
+                  <pic:blipFill>
+                    <a:blip r:embed="rId43"/>
+                    <a:stretch>
+                      <a:fillRect/>
+                    </a:stretch>
+                  </pic:blipFill>
+                  <pic:spPr>
+                    <a:xfrm>
+                      <a:off x="0" y="0"/>
+                      <a:ext cx="4311884" cy="3233912"/>
+                    </a:xfrm>
+                    <a:prstGeom prst="rect">
+                      <a:avLst/>
+                    </a:prstGeom>
+                  </pic:spPr>
+                </pic:pic>
+              </a:graphicData>
+            </a:graphic>
+          </wp:inline>
+        </w:drawing>
+      </w:r>
+    </w:p>
+    <w:p/>
+    <w:p>
+      <w:r>
+        <w:t>Click Publish.</w:t>
+      </w:r>
+      <w:r>
+        <w:t xml:space="preserve"> Once publishing is complete, your web app will open and you should be able to submit a survey all the way through all of your Azure components!</w:t>
+      </w:r>
+      <w:bookmarkStart w:id="0" w:name="_GoBack"/>
+      <w:bookmarkEnd w:id="0"/>
+    </w:p>
+    <w:p/>
+    <w:p>
+      <w:r>
+        <w:lastRenderedPageBreak/>
+        <w:drawing>
+          <wp:inline distT="0" distB="0" distL="0" distR="0" wp14:anchorId="1859007B" wp14:editId="69C4EB3F">
+            <wp:extent cx="4615047" cy="3647587"/>
+            <wp:effectExtent l="0" t="0" r="0" b="0"/>
+            <wp:docPr id="8" name="Picture 8"/>
+            <wp:cNvGraphicFramePr>
+              <a:graphicFrameLocks xmlns:a="http://schemas.openxmlformats.org/drawingml/2006/main" noChangeAspect="1"/>
+            </wp:cNvGraphicFramePr>
+            <a:graphic xmlns:a="http://schemas.openxmlformats.org/drawingml/2006/main">
+              <a:graphicData uri="http://schemas.openxmlformats.org/drawingml/2006/picture">
+                <pic:pic xmlns:pic="http://schemas.openxmlformats.org/drawingml/2006/picture">
+                  <pic:nvPicPr>
+                    <pic:cNvPr id="1" name=""/>
+                    <pic:cNvPicPr/>
+                  </pic:nvPicPr>
+                  <pic:blipFill>
+                    <a:blip r:embed="rId44"/>
+                    <a:stretch>
+                      <a:fillRect/>
+                    </a:stretch>
+                  </pic:blipFill>
+                  <pic:spPr>
+                    <a:xfrm>
+                      <a:off x="0" y="0"/>
+                      <a:ext cx="4629910" cy="3659334"/>
+                    </a:xfrm>
+                    <a:prstGeom prst="rect">
+                      <a:avLst/>
+                    </a:prstGeom>
+                  </pic:spPr>
+                </pic:pic>
+              </a:graphicData>
+            </a:graphic>
+          </wp:inline>
+        </w:drawing>
+      </w:r>
+    </w:p>
+    <w:p/>
+    <w:p>
       <w:r>
         <w:t>Reference:</w:t>
       </w:r>
     </w:p>
     <w:p>
-      <w:hyperlink r:id="rId40" w:history="1">
+      <w:hyperlink r:id="rId45" w:history="1">
         <w:r>
           <w:rPr>
             <w:rStyle w:val="Hyperlink"/>
@@ -2347,7 +2482,7 @@
       </w:hyperlink>
     </w:p>
     <w:p>
-      <w:hyperlink r:id="rId41" w:history="1">
+      <w:hyperlink r:id="rId46" w:history="1">
         <w:r>
           <w:rPr>
             <w:rStyle w:val="Hyperlink"/>
@@ -3134,7 +3269,6 @@
   <w:style w:type="character" w:default="1" w:styleId="DefaultParagraphFont">
     <w:name w:val="Default Paragraph Font"/>
     <w:uiPriority w:val="1"/>
-    <w:semiHidden/>
     <w:unhideWhenUsed/>
   </w:style>
   <w:style w:type="table" w:default="1" w:styleId="TableNormal">

</xml_diff>

<commit_message>
Added pptx and update lab doc with changes for application insights
</commit_message>
<xml_diff>
--- a/Docs/Lab Instructions.docx
+++ b/Docs/Lab Instructions.docx
@@ -1,8 +1,10 @@
 
 <file path=word/document.xml><?xml version="1.0" encoding="utf-8"?>
-<w:document xmlns:wpc="http://schemas.microsoft.com/office/word/2010/wordprocessingCanvas" xmlns:cx="http://schemas.microsoft.com/office/drawing/2014/chartex" xmlns:cx1="http://schemas.microsoft.com/office/drawing/2015/9/8/chartex" xmlns:cx2="http://schemas.microsoft.com/office/drawing/2015/10/21/chartex" xmlns:cx3="http://schemas.microsoft.com/office/drawing/2016/5/9/chartex" xmlns:cx4="http://schemas.microsoft.com/office/drawing/2016/5/10/chartex" xmlns:cx5="http://schemas.microsoft.com/office/drawing/2016/5/11/chartex" xmlns:cx6="http://schemas.microsoft.com/office/drawing/2016/5/12/chartex" xmlns:cx7="http://schemas.microsoft.com/office/drawing/2016/5/13/chartex" xmlns:cx8="http://schemas.microsoft.com/office/drawing/2016/5/14/chartex" xmlns:mc="http://schemas.openxmlformats.org/markup-compatibility/2006" xmlns:aink="http://schemas.microsoft.com/office/drawing/2016/ink" xmlns:am3d="http://schemas.microsoft.com/office/drawing/2017/model3d" xmlns:o="urn:schemas-microsoft-com:office:office" xmlns:r="http://schemas.openxmlformats.org/officeDocument/2006/relationships" xmlns:m="http://schemas.openxmlformats.org/officeDocument/2006/math" xmlns:v="urn:schemas-microsoft-com:vml" xmlns:wp14="http://schemas.microsoft.com/office/word/2010/wordprocessingDrawing" xmlns:wp="http://schemas.openxmlformats.org/drawingml/2006/wordprocessingDrawing" xmlns:w10="urn:schemas-microsoft-com:office:word" xmlns:w="http://schemas.openxmlformats.org/wordprocessingml/2006/main" xmlns:w14="http://schemas.microsoft.com/office/word/2010/wordml" xmlns:w15="http://schemas.microsoft.com/office/word/2012/wordml" xmlns:w16se="http://schemas.microsoft.com/office/word/2015/wordml/symex" xmlns:wpg="http://schemas.microsoft.com/office/word/2010/wordprocessingGroup" xmlns:wpi="http://schemas.microsoft.com/office/word/2010/wordprocessingInk" xmlns:wne="http://schemas.microsoft.com/office/word/2006/wordml" xmlns:wps="http://schemas.microsoft.com/office/word/2010/wordprocessingShape" mc:Ignorable="w14 w15 w16se wp14">
+<w:document xmlns:wpc="http://schemas.microsoft.com/office/word/2010/wordprocessingCanvas" xmlns:cx="http://schemas.microsoft.com/office/drawing/2014/chartex" xmlns:cx1="http://schemas.microsoft.com/office/drawing/2015/9/8/chartex" xmlns:cx2="http://schemas.microsoft.com/office/drawing/2015/10/21/chartex" xmlns:cx3="http://schemas.microsoft.com/office/drawing/2016/5/9/chartex" xmlns:cx4="http://schemas.microsoft.com/office/drawing/2016/5/10/chartex" xmlns:cx5="http://schemas.microsoft.com/office/drawing/2016/5/11/chartex" xmlns:cx6="http://schemas.microsoft.com/office/drawing/2016/5/12/chartex" xmlns:cx7="http://schemas.microsoft.com/office/drawing/2016/5/13/chartex" xmlns:cx8="http://schemas.microsoft.com/office/drawing/2016/5/14/chartex" xmlns:mc="http://schemas.openxmlformats.org/markup-compatibility/2006" xmlns:aink="http://schemas.microsoft.com/office/drawing/2016/ink" xmlns:am3d="http://schemas.microsoft.com/office/drawing/2017/model3d" xmlns:o="urn:schemas-microsoft-com:office:office" xmlns:r="http://schemas.openxmlformats.org/officeDocument/2006/relationships" xmlns:m="http://schemas.openxmlformats.org/officeDocument/2006/math" xmlns:v="urn:schemas-microsoft-com:vml" xmlns:wp14="http://schemas.microsoft.com/office/word/2010/wordprocessingDrawing" xmlns:wp="http://schemas.openxmlformats.org/drawingml/2006/wordprocessingDrawing" xmlns:w10="urn:schemas-microsoft-com:office:word" xmlns:w="http://schemas.openxmlformats.org/wordprocessingml/2006/main" xmlns:w14="http://schemas.microsoft.com/office/word/2010/wordml" xmlns:w15="http://schemas.microsoft.com/office/word/2012/wordml" xmlns:w16cid="http://schemas.microsoft.com/office/word/2016/wordml/cid" xmlns:w16se="http://schemas.microsoft.com/office/word/2015/wordml/symex" xmlns:wpg="http://schemas.microsoft.com/office/word/2010/wordprocessingGroup" xmlns:wpi="http://schemas.microsoft.com/office/word/2010/wordprocessingInk" xmlns:wne="http://schemas.microsoft.com/office/word/2006/wordml" xmlns:wps="http://schemas.microsoft.com/office/word/2010/wordprocessingShape" mc:Ignorable="w14 w15 w16se w16cid wp14">
   <w:body>
     <w:p>
+      <w:bookmarkStart w:id="0" w:name="_GoBack"/>
+      <w:bookmarkEnd w:id="0"/>
       <w:r>
         <w:t>Lab Script</w:t>
       </w:r>
@@ -109,8 +111,13 @@
       <w:r>
         <w:t xml:space="preserve">add </w:t>
       </w:r>
-      <w:r>
-        <w:t>all of your other resources from this screen.</w:t>
+      <w:proofErr w:type="gramStart"/>
+      <w:r>
+        <w:t>all of</w:t>
+      </w:r>
+      <w:proofErr w:type="gramEnd"/>
+      <w:r>
+        <w:t xml:space="preserve"> your other resources from this screen.</w:t>
       </w:r>
     </w:p>
     <w:p>
@@ -684,7 +691,15 @@
         <w:t xml:space="preserve"> </w:t>
       </w:r>
       <w:r>
-        <w:t xml:space="preserve">named “RootPolicy” </w:t>
+        <w:t>named “</w:t>
+      </w:r>
+      <w:proofErr w:type="spellStart"/>
+      <w:r>
+        <w:t>RootPolicy</w:t>
+      </w:r>
+      <w:proofErr w:type="spellEnd"/>
+      <w:r>
+        <w:t xml:space="preserve">” </w:t>
       </w:r>
       <w:r>
         <w:t xml:space="preserve">to the </w:t>
@@ -747,7 +762,15 @@
     </w:p>
     <w:p>
       <w:r>
-        <w:t>Once created, click on the RootPolicy and take note of the Connection string-primary value. Save this for later.</w:t>
+        <w:t xml:space="preserve">Once created, click on the </w:t>
+      </w:r>
+      <w:proofErr w:type="spellStart"/>
+      <w:r>
+        <w:t>RootPolicy</w:t>
+      </w:r>
+      <w:proofErr w:type="spellEnd"/>
+      <w:r>
+        <w:t xml:space="preserve"> and take note of the Connection string-primary value. Save this for later.</w:t>
       </w:r>
     </w:p>
     <w:p>
@@ -808,10 +831,23 @@
         <w:t xml:space="preserve">an </w:t>
       </w:r>
       <w:r>
-        <w:t>Azure CosmosDB</w:t>
-      </w:r>
-      <w:r>
-        <w:t>. It should be configured to use the SQL (DocumentDB) API.</w:t>
+        <w:t xml:space="preserve">Azure </w:t>
+      </w:r>
+      <w:proofErr w:type="spellStart"/>
+      <w:r>
+        <w:t>CosmosDB</w:t>
+      </w:r>
+      <w:proofErr w:type="spellEnd"/>
+      <w:r>
+        <w:t>. It should be configured to use the SQL (</w:t>
+      </w:r>
+      <w:proofErr w:type="spellStart"/>
+      <w:r>
+        <w:t>DocumentDB</w:t>
+      </w:r>
+      <w:proofErr w:type="spellEnd"/>
+      <w:r>
+        <w:t>) API.</w:t>
       </w:r>
       <w:r>
         <w:t xml:space="preserve"> This will take a few minutes to deploy, so we will come back to get the connection information.</w:t>
@@ -1141,6 +1177,9 @@
       <w:r>
         <w:t xml:space="preserve"> Keep the defaults.</w:t>
       </w:r>
+      <w:r>
+        <w:t xml:space="preserve">  Once this is provisioned, grab the instrumentation key (Overview &gt; Essentials) and keep it handy.</w:t>
+      </w:r>
     </w:p>
     <w:p>
       <w:r>
@@ -1209,6 +1248,9 @@
     </w:p>
     <w:p>
       <w:r>
+        <w:rPr>
+          <w:noProof/>
+        </w:rPr>
         <w:drawing>
           <wp:inline distT="0" distB="0" distL="0" distR="0" wp14:anchorId="73CA3A12" wp14:editId="3C8CF0B1">
             <wp:extent cx="3029373" cy="4134427"/>
@@ -1326,6 +1368,9 @@
     </w:p>
     <w:p>
       <w:r>
+        <w:rPr>
+          <w:noProof/>
+        </w:rPr>
         <w:drawing>
           <wp:inline distT="0" distB="0" distL="0" distR="0" wp14:anchorId="762512DE" wp14:editId="38B0BC41">
             <wp:extent cx="4189114" cy="4331462"/>
@@ -1373,7 +1418,15 @@
         </w:numPr>
       </w:pPr>
       <w:r>
-        <w:t xml:space="preserve">Retrieve the demo code from Github by cloning </w:t>
+        <w:t xml:space="preserve">Retrieve the demo code from </w:t>
+      </w:r>
+      <w:proofErr w:type="spellStart"/>
+      <w:r>
+        <w:t>Github</w:t>
+      </w:r>
+      <w:proofErr w:type="spellEnd"/>
+      <w:r>
+        <w:t xml:space="preserve"> by cloning </w:t>
       </w:r>
       <w:hyperlink r:id="rId27" w:history="1">
         <w:r>
@@ -1501,9 +1554,19 @@
       <w:r>
         <w:t xml:space="preserve"> the </w:t>
       </w:r>
-      <w:r>
-        <w:t>SurveyResult DDL.sql</w:t>
-      </w:r>
+      <w:proofErr w:type="spellStart"/>
+      <w:r>
+        <w:t>SurveyResult</w:t>
+      </w:r>
+      <w:proofErr w:type="spellEnd"/>
+      <w:r>
+        <w:t xml:space="preserve"> </w:t>
+      </w:r>
+      <w:proofErr w:type="spellStart"/>
+      <w:r>
+        <w:t>DDL.sql</w:t>
+      </w:r>
+      <w:proofErr w:type="spellEnd"/>
       <w:r>
         <w:t xml:space="preserve"> file in the DB d</w:t>
       </w:r>
@@ -1574,14 +1637,32 @@
         </w:numPr>
       </w:pPr>
       <w:r>
-        <w:t>Open the SurveyApi application in Visual Studio</w:t>
-      </w:r>
-      <w:r>
-        <w:t xml:space="preserve">. Then open the web.config and update the </w:t>
-      </w:r>
+        <w:t xml:space="preserve">Open the </w:t>
+      </w:r>
+      <w:proofErr w:type="spellStart"/>
+      <w:r>
+        <w:t>SurveyApi</w:t>
+      </w:r>
+      <w:proofErr w:type="spellEnd"/>
+      <w:r>
+        <w:t xml:space="preserve"> application in Visual Studio</w:t>
+      </w:r>
+      <w:r>
+        <w:t xml:space="preserve">. Then open the </w:t>
+      </w:r>
+      <w:proofErr w:type="spellStart"/>
+      <w:r>
+        <w:t>web.config</w:t>
+      </w:r>
+      <w:proofErr w:type="spellEnd"/>
+      <w:r>
+        <w:t xml:space="preserve"> and update the </w:t>
+      </w:r>
+      <w:proofErr w:type="spellStart"/>
       <w:r>
         <w:t>EventHubConnectionString</w:t>
       </w:r>
+      <w:proofErr w:type="spellEnd"/>
       <w:r>
         <w:t xml:space="preserve"> value with the connection string you retrieved from the surveys Event Hub.</w:t>
       </w:r>
@@ -1591,7 +1672,15 @@
         <w:ind w:left="720"/>
       </w:pPr>
       <w:r>
-        <w:t>You can also add this value to your API App’s Application Settings, which will override the web.config value:</w:t>
+        <w:t xml:space="preserve">You can also add this value to your API App’s Application Settings, which will override the </w:t>
+      </w:r>
+      <w:proofErr w:type="spellStart"/>
+      <w:r>
+        <w:t>web.config</w:t>
+      </w:r>
+      <w:proofErr w:type="spellEnd"/>
+      <w:r>
+        <w:t xml:space="preserve"> value:</w:t>
       </w:r>
     </w:p>
     <w:p>
@@ -1604,6 +1693,9 @@
         <w:ind w:left="720"/>
       </w:pPr>
       <w:r>
+        <w:rPr>
+          <w:noProof/>
+        </w:rPr>
         <w:drawing>
           <wp:inline distT="0" distB="0" distL="0" distR="0" wp14:anchorId="0183E1A3" wp14:editId="568A83D1">
             <wp:extent cx="6858000" cy="1314450"/>
@@ -1805,7 +1897,15 @@
         </w:numPr>
       </w:pPr>
       <w:r>
-        <w:t>If you put /api/ping at the end of the URL in your browser, you should get a Hello World response showing you the API has been deployed properly.</w:t>
+        <w:t>If you put /</w:t>
+      </w:r>
+      <w:proofErr w:type="spellStart"/>
+      <w:r>
+        <w:t>api</w:t>
+      </w:r>
+      <w:proofErr w:type="spellEnd"/>
+      <w:r>
+        <w:t>/ping at the end of the URL in your browser, you should get a Hello World response showing you the API has been deployed properly.</w:t>
       </w:r>
     </w:p>
     <w:p>
@@ -1859,16 +1959,48 @@
         </w:numPr>
       </w:pPr>
       <w:r>
-        <w:t xml:space="preserve">Open the SurveyFunctionApp solution from the Git repo in Visual Studio. </w:t>
+        <w:t xml:space="preserve">Open the </w:t>
+      </w:r>
+      <w:proofErr w:type="spellStart"/>
+      <w:r>
+        <w:t>SurveyFunctionApp</w:t>
+      </w:r>
+      <w:proofErr w:type="spellEnd"/>
+      <w:r>
+        <w:t xml:space="preserve"> solution from the </w:t>
+      </w:r>
+      <w:proofErr w:type="spellStart"/>
+      <w:r>
+        <w:t>Git</w:t>
+      </w:r>
+      <w:proofErr w:type="spellEnd"/>
+      <w:r>
+        <w:t xml:space="preserve"> repo in Visual Studio. </w:t>
       </w:r>
       <w:r>
         <w:t xml:space="preserve">You can change the application settings in the </w:t>
       </w:r>
+      <w:proofErr w:type="spellStart"/>
       <w:r>
         <w:rPr>
           <w:i/>
         </w:rPr>
-        <w:t xml:space="preserve">local.settings.json </w:t>
+        <w:t>local.</w:t>
+      </w:r>
+      <w:proofErr w:type="gramStart"/>
+      <w:r>
+        <w:rPr>
+          <w:i/>
+        </w:rPr>
+        <w:t>settings.json</w:t>
+      </w:r>
+      <w:proofErr w:type="spellEnd"/>
+      <w:proofErr w:type="gramEnd"/>
+      <w:r>
+        <w:rPr>
+          <w:i/>
+        </w:rPr>
+        <w:t xml:space="preserve"> </w:t>
       </w:r>
       <w:r>
         <w:t>file, but we will also configure them on the Function App in the Azure Portal.</w:t>
@@ -2194,43 +2326,90 @@
       </w:r>
     </w:p>
     <w:p>
+      <w:proofErr w:type="spellStart"/>
       <w:r>
         <w:t>eventHubConnectionString</w:t>
       </w:r>
-      <w:r>
-        <w:t xml:space="preserve"> = the Event Hub connection string value you collected earler</w:t>
-      </w:r>
-    </w:p>
-    <w:p>
+      <w:proofErr w:type="spellEnd"/>
+      <w:r>
+        <w:t xml:space="preserve"> = the Event Hub connection string value you collected </w:t>
+      </w:r>
+      <w:proofErr w:type="spellStart"/>
+      <w:r>
+        <w:t>earler</w:t>
+      </w:r>
+      <w:proofErr w:type="spellEnd"/>
+    </w:p>
+    <w:p>
+      <w:proofErr w:type="spellStart"/>
       <w:r>
         <w:t>cosmosDbUri</w:t>
       </w:r>
+      <w:proofErr w:type="spellEnd"/>
       <w:r>
         <w:t xml:space="preserve"> = the Cosmos DB URI value you collected earlier</w:t>
       </w:r>
     </w:p>
     <w:p>
+      <w:proofErr w:type="spellStart"/>
       <w:r>
         <w:t>cosmosDbKey</w:t>
       </w:r>
-      <w:r>
-        <w:t xml:space="preserve"> = the Cosmos DB key value you collected earler</w:t>
-      </w:r>
-    </w:p>
-    <w:p>
+      <w:proofErr w:type="spellEnd"/>
+      <w:r>
+        <w:t xml:space="preserve"> = the Cosmos DB key value you collected </w:t>
+      </w:r>
+      <w:proofErr w:type="spellStart"/>
+      <w:r>
+        <w:t>earler</w:t>
+      </w:r>
+      <w:proofErr w:type="spellEnd"/>
+    </w:p>
+    <w:p>
+      <w:proofErr w:type="spellStart"/>
       <w:r>
         <w:t>cosmosDbCollection</w:t>
       </w:r>
+      <w:proofErr w:type="spellEnd"/>
       <w:r>
         <w:t xml:space="preserve"> = Surveys</w:t>
       </w:r>
     </w:p>
     <w:p>
+      <w:proofErr w:type="spellStart"/>
       <w:r>
         <w:t>cosmosDbName</w:t>
       </w:r>
-      <w:r>
-        <w:t xml:space="preserve"> = SurveyArchive</w:t>
+      <w:proofErr w:type="spellEnd"/>
+      <w:r>
+        <w:t xml:space="preserve"> = </w:t>
+      </w:r>
+      <w:proofErr w:type="spellStart"/>
+      <w:r>
+        <w:t>SurveyArchive</w:t>
+      </w:r>
+      <w:proofErr w:type="spellEnd"/>
+    </w:p>
+    <w:p>
+      <w:r>
+        <w:rPr>
+          <w:rFonts w:ascii="Consolas" w:hAnsi="Consolas"/>
+          <w:color w:val="454545"/>
+          <w:sz w:val="23"/>
+          <w:szCs w:val="23"/>
+          <w:shd w:val="clear" w:color="auto" w:fill="FFFFFF"/>
+        </w:rPr>
+        <w:t>APPINSIGHTS_INSTRUMENTATIONKEY</w:t>
+      </w:r>
+      <w:r>
+        <w:rPr>
+          <w:rFonts w:ascii="Consolas" w:hAnsi="Consolas"/>
+          <w:color w:val="454545"/>
+          <w:sz w:val="23"/>
+          <w:szCs w:val="23"/>
+          <w:shd w:val="clear" w:color="auto" w:fill="FFFFFF"/>
+        </w:rPr>
+        <w:t xml:space="preserve"> = {Your Instrumentation Key}</w:t>
       </w:r>
     </w:p>
     <w:p>
@@ -2247,14 +2426,20 @@
       </w:r>
     </w:p>
     <w:p>
+      <w:proofErr w:type="spellStart"/>
       <w:r>
         <w:t>sqlDbConnectionString</w:t>
       </w:r>
+      <w:proofErr w:type="spellEnd"/>
       <w:r>
         <w:t xml:space="preserve"> = </w:t>
       </w:r>
       <w:r>
-        <w:t>Server=tcp:</w:t>
+        <w:t>Server=</w:t>
+      </w:r>
+      <w:proofErr w:type="gramStart"/>
+      <w:r>
+        <w:t>tcp:</w:t>
       </w:r>
       <w:r>
         <w:rPr>
@@ -2263,8 +2448,13 @@
         <w:t>YOURSERVERNAME</w:t>
       </w:r>
       <w:r>
-        <w:t>.database.windows.net,1433;Initial Catalog=</w:t>
-      </w:r>
+        <w:t>.database.windows.net</w:t>
+      </w:r>
+      <w:proofErr w:type="gramEnd"/>
+      <w:r>
+        <w:t>,1433;Initial Catalog=</w:t>
+      </w:r>
+      <w:proofErr w:type="spellStart"/>
       <w:r>
         <w:rPr>
           <w:b/>
@@ -2272,7 +2462,19 @@
         <w:t>YOURDATABASENAME</w:t>
       </w:r>
       <w:r>
-        <w:t>;Persist Security Info=False;User ID=</w:t>
+        <w:t>;Persist</w:t>
+      </w:r>
+      <w:proofErr w:type="spellEnd"/>
+      <w:r>
+        <w:t xml:space="preserve"> Security Info=</w:t>
+      </w:r>
+      <w:proofErr w:type="spellStart"/>
+      <w:r>
+        <w:t>False;User</w:t>
+      </w:r>
+      <w:proofErr w:type="spellEnd"/>
+      <w:r>
+        <w:t xml:space="preserve"> ID=</w:t>
       </w:r>
       <w:r>
         <w:rPr>
@@ -2303,7 +2505,15 @@
         </w:numPr>
       </w:pPr>
       <w:r>
-        <w:t>Open the SurveyUI solution in Visual Studio.</w:t>
+        <w:t xml:space="preserve">Open the </w:t>
+      </w:r>
+      <w:proofErr w:type="spellStart"/>
+      <w:r>
+        <w:t>SurveyUI</w:t>
+      </w:r>
+      <w:proofErr w:type="spellEnd"/>
+      <w:r>
+        <w:t xml:space="preserve"> solution in Visual Studio.</w:t>
       </w:r>
       <w:r>
         <w:t xml:space="preserve"> Change the </w:t>
@@ -2312,7 +2522,21 @@
         <w:rPr>
           <w:i/>
         </w:rPr>
-        <w:t xml:space="preserve">_environmentPath </w:t>
+        <w:t>_</w:t>
+      </w:r>
+      <w:proofErr w:type="spellStart"/>
+      <w:r>
+        <w:rPr>
+          <w:i/>
+        </w:rPr>
+        <w:t>environmentPath</w:t>
+      </w:r>
+      <w:proofErr w:type="spellEnd"/>
+      <w:r>
+        <w:rPr>
+          <w:i/>
+        </w:rPr>
+        <w:t xml:space="preserve"> </w:t>
       </w:r>
       <w:r>
         <w:t xml:space="preserve">variable in </w:t>
@@ -2321,7 +2545,21 @@
         <w:rPr>
           <w:i/>
         </w:rPr>
-        <w:t xml:space="preserve">/App/js/httpService.js </w:t>
+        <w:t>/App/</w:t>
+      </w:r>
+      <w:proofErr w:type="spellStart"/>
+      <w:r>
+        <w:rPr>
+          <w:i/>
+        </w:rPr>
+        <w:t>js</w:t>
+      </w:r>
+      <w:proofErr w:type="spellEnd"/>
+      <w:r>
+        <w:rPr>
+          <w:i/>
+        </w:rPr>
+        <w:t xml:space="preserve">/httpService.js </w:t>
       </w:r>
       <w:r>
         <w:t>to your API App URL. Then right click on the project and select Publish Web App. Select “Microsoft Azure App Service”</w:t>
@@ -2329,6 +2567,9 @@
     </w:p>
     <w:p>
       <w:r>
+        <w:rPr>
+          <w:noProof/>
+        </w:rPr>
         <w:lastRenderedPageBreak/>
         <w:drawing>
           <wp:inline distT="0" distB="0" distL="0" distR="0" wp14:anchorId="79DDCF9B" wp14:editId="3770487A">
@@ -2376,6 +2617,9 @@
     <w:p/>
     <w:p>
       <w:r>
+        <w:rPr>
+          <w:noProof/>
+        </w:rPr>
         <w:drawing>
           <wp:inline distT="0" distB="0" distL="0" distR="0" wp14:anchorId="79548352" wp14:editId="0E597B46">
             <wp:extent cx="4295748" cy="3221810"/>
@@ -2419,14 +2663,23 @@
         <w:t>Click Publish.</w:t>
       </w:r>
       <w:r>
-        <w:t xml:space="preserve"> Once publishing is complete, your web app will open and you should be able to submit a survey all the way through all of your Azure components!</w:t>
-      </w:r>
-      <w:bookmarkStart w:id="0" w:name="_GoBack"/>
-      <w:bookmarkEnd w:id="0"/>
+        <w:t xml:space="preserve"> Once publishing is complete, your web app will open and you should be able to submit a survey all the way through </w:t>
+      </w:r>
+      <w:proofErr w:type="gramStart"/>
+      <w:r>
+        <w:t>all of</w:t>
+      </w:r>
+      <w:proofErr w:type="gramEnd"/>
+      <w:r>
+        <w:t xml:space="preserve"> your Azure components!</w:t>
+      </w:r>
     </w:p>
     <w:p/>
     <w:p>
       <w:r>
+        <w:rPr>
+          <w:noProof/>
+        </w:rPr>
         <w:lastRenderedPageBreak/>
         <w:drawing>
           <wp:inline distT="0" distB="0" distL="0" distR="0" wp14:anchorId="1859007B" wp14:editId="69C4EB3F">
@@ -2493,7 +2746,371 @@
     </w:p>
     <w:p/>
     <w:p/>
+    <w:p>
+      <w:r>
+        <w:t>Power BI - App Insights</w:t>
+      </w:r>
+    </w:p>
+    <w:p>
+      <w:r>
+        <w:t xml:space="preserve">Enable from </w:t>
+      </w:r>
+      <w:hyperlink r:id="rId47" w:history="1">
+        <w:r>
+          <w:rPr>
+            <w:rStyle w:val="Hyperlink"/>
+          </w:rPr>
+          <w:t>https://app.powerbi.com</w:t>
+        </w:r>
+      </w:hyperlink>
+      <w:r>
+        <w:t xml:space="preserve"> – Get Data &gt; Services</w:t>
+      </w:r>
+    </w:p>
+    <w:p>
+      <w:r>
+        <w:rPr>
+          <w:noProof/>
+        </w:rPr>
+        <w:drawing>
+          <wp:inline distT="0" distB="0" distL="0" distR="0" wp14:anchorId="2E8006A6" wp14:editId="47E2B917">
+            <wp:extent cx="5909388" cy="3006675"/>
+            <wp:effectExtent l="0" t="0" r="0" b="3810"/>
+            <wp:docPr id="9" name="Picture 9"/>
+            <wp:cNvGraphicFramePr>
+              <a:graphicFrameLocks xmlns:a="http://schemas.openxmlformats.org/drawingml/2006/main" noChangeAspect="1"/>
+            </wp:cNvGraphicFramePr>
+            <a:graphic xmlns:a="http://schemas.openxmlformats.org/drawingml/2006/main">
+              <a:graphicData uri="http://schemas.openxmlformats.org/drawingml/2006/picture">
+                <pic:pic xmlns:pic="http://schemas.openxmlformats.org/drawingml/2006/picture">
+                  <pic:nvPicPr>
+                    <pic:cNvPr id="1" name=""/>
+                    <pic:cNvPicPr/>
+                  </pic:nvPicPr>
+                  <pic:blipFill>
+                    <a:blip r:embed="rId48"/>
+                    <a:stretch>
+                      <a:fillRect/>
+                    </a:stretch>
+                  </pic:blipFill>
+                  <pic:spPr>
+                    <a:xfrm>
+                      <a:off x="0" y="0"/>
+                      <a:ext cx="5927296" cy="3015787"/>
+                    </a:xfrm>
+                    <a:prstGeom prst="rect">
+                      <a:avLst/>
+                    </a:prstGeom>
+                  </pic:spPr>
+                </pic:pic>
+              </a:graphicData>
+            </a:graphic>
+          </wp:inline>
+        </w:drawing>
+      </w:r>
+    </w:p>
+    <w:p>
+      <w:r>
+        <w:rPr>
+          <w:noProof/>
+        </w:rPr>
+        <w:lastRenderedPageBreak/>
+        <w:drawing>
+          <wp:inline distT="0" distB="0" distL="0" distR="0" wp14:anchorId="2DCF2DCC" wp14:editId="53007AD7">
+            <wp:extent cx="6858000" cy="6115050"/>
+            <wp:effectExtent l="0" t="0" r="0" b="0"/>
+            <wp:docPr id="10" name="Picture 10"/>
+            <wp:cNvGraphicFramePr>
+              <a:graphicFrameLocks xmlns:a="http://schemas.openxmlformats.org/drawingml/2006/main" noChangeAspect="1"/>
+            </wp:cNvGraphicFramePr>
+            <a:graphic xmlns:a="http://schemas.openxmlformats.org/drawingml/2006/main">
+              <a:graphicData uri="http://schemas.openxmlformats.org/drawingml/2006/picture">
+                <pic:pic xmlns:pic="http://schemas.openxmlformats.org/drawingml/2006/picture">
+                  <pic:nvPicPr>
+                    <pic:cNvPr id="1" name=""/>
+                    <pic:cNvPicPr/>
+                  </pic:nvPicPr>
+                  <pic:blipFill>
+                    <a:blip r:embed="rId49"/>
+                    <a:stretch>
+                      <a:fillRect/>
+                    </a:stretch>
+                  </pic:blipFill>
+                  <pic:spPr>
+                    <a:xfrm>
+                      <a:off x="0" y="0"/>
+                      <a:ext cx="6858000" cy="6115050"/>
+                    </a:xfrm>
+                    <a:prstGeom prst="rect">
+                      <a:avLst/>
+                    </a:prstGeom>
+                  </pic:spPr>
+                </pic:pic>
+              </a:graphicData>
+            </a:graphic>
+          </wp:inline>
+        </w:drawing>
+      </w:r>
+    </w:p>
+    <w:p>
+      <w:r>
+        <w:rPr>
+          <w:noProof/>
+        </w:rPr>
+        <w:lastRenderedPageBreak/>
+        <w:drawing>
+          <wp:inline distT="0" distB="0" distL="0" distR="0" wp14:anchorId="41639C82" wp14:editId="517D34EB">
+            <wp:extent cx="6858000" cy="6217285"/>
+            <wp:effectExtent l="0" t="0" r="0" b="0"/>
+            <wp:docPr id="11" name="Picture 11"/>
+            <wp:cNvGraphicFramePr>
+              <a:graphicFrameLocks xmlns:a="http://schemas.openxmlformats.org/drawingml/2006/main" noChangeAspect="1"/>
+            </wp:cNvGraphicFramePr>
+            <a:graphic xmlns:a="http://schemas.openxmlformats.org/drawingml/2006/main">
+              <a:graphicData uri="http://schemas.openxmlformats.org/drawingml/2006/picture">
+                <pic:pic xmlns:pic="http://schemas.openxmlformats.org/drawingml/2006/picture">
+                  <pic:nvPicPr>
+                    <pic:cNvPr id="1" name=""/>
+                    <pic:cNvPicPr/>
+                  </pic:nvPicPr>
+                  <pic:blipFill>
+                    <a:blip r:embed="rId50"/>
+                    <a:stretch>
+                      <a:fillRect/>
+                    </a:stretch>
+                  </pic:blipFill>
+                  <pic:spPr>
+                    <a:xfrm>
+                      <a:off x="0" y="0"/>
+                      <a:ext cx="6858000" cy="6217285"/>
+                    </a:xfrm>
+                    <a:prstGeom prst="rect">
+                      <a:avLst/>
+                    </a:prstGeom>
+                  </pic:spPr>
+                </pic:pic>
+              </a:graphicData>
+            </a:graphic>
+          </wp:inline>
+        </w:drawing>
+      </w:r>
+    </w:p>
     <w:p/>
+    <w:p>
+      <w:r>
+        <w:t>From Application Insights Analytics</w:t>
+      </w:r>
+    </w:p>
+    <w:p>
+      <w:pPr>
+        <w:pStyle w:val="ListParagraph"/>
+        <w:numPr>
+          <w:ilvl w:val="0"/>
+          <w:numId w:val="5"/>
+        </w:numPr>
+      </w:pPr>
+      <w:r>
+        <w:lastRenderedPageBreak/>
+        <w:t xml:space="preserve">After creating your custom query in the UI, select Export to download an M query representation </w:t>
+      </w:r>
+      <w:r>
+        <w:rPr>
+          <w:noProof/>
+        </w:rPr>
+        <w:drawing>
+          <wp:inline distT="0" distB="0" distL="0" distR="0" wp14:anchorId="405BB21E" wp14:editId="0A37121F">
+            <wp:extent cx="6781800" cy="3219450"/>
+            <wp:effectExtent l="0" t="0" r="0" b="0"/>
+            <wp:docPr id="12" name="Picture 12"/>
+            <wp:cNvGraphicFramePr>
+              <a:graphicFrameLocks xmlns:a="http://schemas.openxmlformats.org/drawingml/2006/main" noChangeAspect="1"/>
+            </wp:cNvGraphicFramePr>
+            <a:graphic xmlns:a="http://schemas.openxmlformats.org/drawingml/2006/main">
+              <a:graphicData uri="http://schemas.openxmlformats.org/drawingml/2006/picture">
+                <pic:pic xmlns:pic="http://schemas.openxmlformats.org/drawingml/2006/picture">
+                  <pic:nvPicPr>
+                    <pic:cNvPr id="1" name=""/>
+                    <pic:cNvPicPr/>
+                  </pic:nvPicPr>
+                  <pic:blipFill>
+                    <a:blip r:embed="rId51"/>
+                    <a:stretch>
+                      <a:fillRect/>
+                    </a:stretch>
+                  </pic:blipFill>
+                  <pic:spPr>
+                    <a:xfrm>
+                      <a:off x="0" y="0"/>
+                      <a:ext cx="6781800" cy="3219450"/>
+                    </a:xfrm>
+                    <a:prstGeom prst="rect">
+                      <a:avLst/>
+                    </a:prstGeom>
+                  </pic:spPr>
+                </pic:pic>
+              </a:graphicData>
+            </a:graphic>
+          </wp:inline>
+        </w:drawing>
+      </w:r>
+    </w:p>
+    <w:p>
+      <w:pPr>
+        <w:pStyle w:val="ListParagraph"/>
+        <w:numPr>
+          <w:ilvl w:val="0"/>
+          <w:numId w:val="5"/>
+        </w:numPr>
+      </w:pPr>
+      <w:r>
+        <w:t xml:space="preserve">In Power BI Desktop, select Get Data &gt; Blank Query &gt; Advanced Editor and paste your M query in </w:t>
+      </w:r>
+      <w:r>
+        <w:rPr>
+          <w:noProof/>
+        </w:rPr>
+        <w:drawing>
+          <wp:inline distT="0" distB="0" distL="0" distR="0" wp14:anchorId="6956F504" wp14:editId="1156BAAF">
+            <wp:extent cx="6858000" cy="5151120"/>
+            <wp:effectExtent l="0" t="0" r="0" b="0"/>
+            <wp:docPr id="17" name="Picture 17"/>
+            <wp:cNvGraphicFramePr>
+              <a:graphicFrameLocks xmlns:a="http://schemas.openxmlformats.org/drawingml/2006/main" noChangeAspect="1"/>
+            </wp:cNvGraphicFramePr>
+            <a:graphic xmlns:a="http://schemas.openxmlformats.org/drawingml/2006/main">
+              <a:graphicData uri="http://schemas.openxmlformats.org/drawingml/2006/picture">
+                <pic:pic xmlns:pic="http://schemas.openxmlformats.org/drawingml/2006/picture">
+                  <pic:nvPicPr>
+                    <pic:cNvPr id="1" name=""/>
+                    <pic:cNvPicPr/>
+                  </pic:nvPicPr>
+                  <pic:blipFill>
+                    <a:blip r:embed="rId52"/>
+                    <a:stretch>
+                      <a:fillRect/>
+                    </a:stretch>
+                  </pic:blipFill>
+                  <pic:spPr>
+                    <a:xfrm>
+                      <a:off x="0" y="0"/>
+                      <a:ext cx="6858000" cy="5151120"/>
+                    </a:xfrm>
+                    <a:prstGeom prst="rect">
+                      <a:avLst/>
+                    </a:prstGeom>
+                  </pic:spPr>
+                </pic:pic>
+              </a:graphicData>
+            </a:graphic>
+          </wp:inline>
+        </w:drawing>
+      </w:r>
+    </w:p>
+    <w:p>
+      <w:pPr>
+        <w:pStyle w:val="ListParagraph"/>
+        <w:numPr>
+          <w:ilvl w:val="0"/>
+          <w:numId w:val="5"/>
+        </w:numPr>
+      </w:pPr>
+      <w:r>
+        <w:lastRenderedPageBreak/>
+        <w:t xml:space="preserve">Sign In with your appropriate organizational account </w:t>
+      </w:r>
+      <w:r>
+        <w:rPr>
+          <w:noProof/>
+        </w:rPr>
+        <w:drawing>
+          <wp:inline distT="0" distB="0" distL="0" distR="0" wp14:anchorId="0A44068B" wp14:editId="702C3A41">
+            <wp:extent cx="6858000" cy="4045585"/>
+            <wp:effectExtent l="0" t="0" r="0" b="0"/>
+            <wp:docPr id="19" name="Picture 19"/>
+            <wp:cNvGraphicFramePr>
+              <a:graphicFrameLocks xmlns:a="http://schemas.openxmlformats.org/drawingml/2006/main" noChangeAspect="1"/>
+            </wp:cNvGraphicFramePr>
+            <a:graphic xmlns:a="http://schemas.openxmlformats.org/drawingml/2006/main">
+              <a:graphicData uri="http://schemas.openxmlformats.org/drawingml/2006/picture">
+                <pic:pic xmlns:pic="http://schemas.openxmlformats.org/drawingml/2006/picture">
+                  <pic:nvPicPr>
+                    <pic:cNvPr id="1" name=""/>
+                    <pic:cNvPicPr/>
+                  </pic:nvPicPr>
+                  <pic:blipFill>
+                    <a:blip r:embed="rId53"/>
+                    <a:stretch>
+                      <a:fillRect/>
+                    </a:stretch>
+                  </pic:blipFill>
+                  <pic:spPr>
+                    <a:xfrm>
+                      <a:off x="0" y="0"/>
+                      <a:ext cx="6858000" cy="4045585"/>
+                    </a:xfrm>
+                    <a:prstGeom prst="rect">
+                      <a:avLst/>
+                    </a:prstGeom>
+                  </pic:spPr>
+                </pic:pic>
+              </a:graphicData>
+            </a:graphic>
+          </wp:inline>
+        </w:drawing>
+      </w:r>
+    </w:p>
+    <w:p>
+      <w:pPr>
+        <w:pStyle w:val="ListParagraph"/>
+        <w:numPr>
+          <w:ilvl w:val="0"/>
+          <w:numId w:val="5"/>
+        </w:numPr>
+      </w:pPr>
+      <w:r>
+        <w:t xml:space="preserve">Start adding visualizations </w:t>
+      </w:r>
+      <w:r>
+        <w:rPr>
+          <w:noProof/>
+        </w:rPr>
+        <w:drawing>
+          <wp:inline distT="0" distB="0" distL="0" distR="0" wp14:anchorId="16773429" wp14:editId="3240B00F">
+            <wp:extent cx="6858000" cy="3872865"/>
+            <wp:effectExtent l="0" t="0" r="0" b="0"/>
+            <wp:docPr id="20" name="Picture 20"/>
+            <wp:cNvGraphicFramePr>
+              <a:graphicFrameLocks xmlns:a="http://schemas.openxmlformats.org/drawingml/2006/main" noChangeAspect="1"/>
+            </wp:cNvGraphicFramePr>
+            <a:graphic xmlns:a="http://schemas.openxmlformats.org/drawingml/2006/main">
+              <a:graphicData uri="http://schemas.openxmlformats.org/drawingml/2006/picture">
+                <pic:pic xmlns:pic="http://schemas.openxmlformats.org/drawingml/2006/picture">
+                  <pic:nvPicPr>
+                    <pic:cNvPr id="1" name=""/>
+                    <pic:cNvPicPr/>
+                  </pic:nvPicPr>
+                  <pic:blipFill>
+                    <a:blip r:embed="rId54"/>
+                    <a:stretch>
+                      <a:fillRect/>
+                    </a:stretch>
+                  </pic:blipFill>
+                  <pic:spPr>
+                    <a:xfrm>
+                      <a:off x="0" y="0"/>
+                      <a:ext cx="6858000" cy="3872865"/>
+                    </a:xfrm>
+                    <a:prstGeom prst="rect">
+                      <a:avLst/>
+                    </a:prstGeom>
+                  </pic:spPr>
+                </pic:pic>
+              </a:graphicData>
+            </a:graphic>
+          </wp:inline>
+        </w:drawing>
+      </w:r>
+    </w:p>
     <w:sectPr>
       <w:pgSz w:w="12240" w:h="15840"/>
       <w:pgMar w:top="720" w:right="720" w:bottom="720" w:left="720" w:header="720" w:footer="720" w:gutter="0"/>
@@ -2505,7 +3122,7 @@
 </file>
 
 <file path=word/numbering.xml><?xml version="1.0" encoding="utf-8"?>
-<w:numbering xmlns:wpc="http://schemas.microsoft.com/office/word/2010/wordprocessingCanvas" xmlns:cx="http://schemas.microsoft.com/office/drawing/2014/chartex" xmlns:cx1="http://schemas.microsoft.com/office/drawing/2015/9/8/chartex" xmlns:cx2="http://schemas.microsoft.com/office/drawing/2015/10/21/chartex" xmlns:cx3="http://schemas.microsoft.com/office/drawing/2016/5/9/chartex" xmlns:cx4="http://schemas.microsoft.com/office/drawing/2016/5/10/chartex" xmlns:cx5="http://schemas.microsoft.com/office/drawing/2016/5/11/chartex" xmlns:cx6="http://schemas.microsoft.com/office/drawing/2016/5/12/chartex" xmlns:cx7="http://schemas.microsoft.com/office/drawing/2016/5/13/chartex" xmlns:cx8="http://schemas.microsoft.com/office/drawing/2016/5/14/chartex" xmlns:mc="http://schemas.openxmlformats.org/markup-compatibility/2006" xmlns:aink="http://schemas.microsoft.com/office/drawing/2016/ink" xmlns:am3d="http://schemas.microsoft.com/office/drawing/2017/model3d" xmlns:o="urn:schemas-microsoft-com:office:office" xmlns:r="http://schemas.openxmlformats.org/officeDocument/2006/relationships" xmlns:m="http://schemas.openxmlformats.org/officeDocument/2006/math" xmlns:v="urn:schemas-microsoft-com:vml" xmlns:wp14="http://schemas.microsoft.com/office/word/2010/wordprocessingDrawing" xmlns:wp="http://schemas.openxmlformats.org/drawingml/2006/wordprocessingDrawing" xmlns:w10="urn:schemas-microsoft-com:office:word" xmlns:w="http://schemas.openxmlformats.org/wordprocessingml/2006/main" xmlns:w14="http://schemas.microsoft.com/office/word/2010/wordml" xmlns:w15="http://schemas.microsoft.com/office/word/2012/wordml" xmlns:w16se="http://schemas.microsoft.com/office/word/2015/wordml/symex" xmlns:wpg="http://schemas.microsoft.com/office/word/2010/wordprocessingGroup" xmlns:wpi="http://schemas.microsoft.com/office/word/2010/wordprocessingInk" xmlns:wne="http://schemas.microsoft.com/office/word/2006/wordml" xmlns:wps="http://schemas.microsoft.com/office/word/2010/wordprocessingShape" mc:Ignorable="w14 w15 w16se wp14">
+<w:numbering xmlns:wpc="http://schemas.microsoft.com/office/word/2010/wordprocessingCanvas" xmlns:cx="http://schemas.microsoft.com/office/drawing/2014/chartex" xmlns:cx1="http://schemas.microsoft.com/office/drawing/2015/9/8/chartex" xmlns:cx2="http://schemas.microsoft.com/office/drawing/2015/10/21/chartex" xmlns:cx3="http://schemas.microsoft.com/office/drawing/2016/5/9/chartex" xmlns:cx4="http://schemas.microsoft.com/office/drawing/2016/5/10/chartex" xmlns:cx5="http://schemas.microsoft.com/office/drawing/2016/5/11/chartex" xmlns:cx6="http://schemas.microsoft.com/office/drawing/2016/5/12/chartex" xmlns:cx7="http://schemas.microsoft.com/office/drawing/2016/5/13/chartex" xmlns:cx8="http://schemas.microsoft.com/office/drawing/2016/5/14/chartex" xmlns:mc="http://schemas.openxmlformats.org/markup-compatibility/2006" xmlns:aink="http://schemas.microsoft.com/office/drawing/2016/ink" xmlns:am3d="http://schemas.microsoft.com/office/drawing/2017/model3d" xmlns:o="urn:schemas-microsoft-com:office:office" xmlns:r="http://schemas.openxmlformats.org/officeDocument/2006/relationships" xmlns:m="http://schemas.openxmlformats.org/officeDocument/2006/math" xmlns:v="urn:schemas-microsoft-com:vml" xmlns:wp14="http://schemas.microsoft.com/office/word/2010/wordprocessingDrawing" xmlns:wp="http://schemas.openxmlformats.org/drawingml/2006/wordprocessingDrawing" xmlns:w10="urn:schemas-microsoft-com:office:word" xmlns:w="http://schemas.openxmlformats.org/wordprocessingml/2006/main" xmlns:w14="http://schemas.microsoft.com/office/word/2010/wordml" xmlns:w15="http://schemas.microsoft.com/office/word/2012/wordml" xmlns:w16cid="http://schemas.microsoft.com/office/word/2016/wordml/cid" xmlns:w16se="http://schemas.microsoft.com/office/word/2015/wordml/symex" xmlns:wpg="http://schemas.microsoft.com/office/word/2010/wordprocessingGroup" xmlns:wpi="http://schemas.microsoft.com/office/word/2010/wordprocessingInk" xmlns:wne="http://schemas.microsoft.com/office/word/2006/wordml" xmlns:wps="http://schemas.microsoft.com/office/word/2010/wordprocessingShape" mc:Ignorable="w14 w15 w16se w16cid wp14">
   <w:abstractNum w:abstractNumId="0" w15:restartNumberingAfterBreak="0">
     <w:nsid w:val="212541CA"/>
     <w:multiLevelType w:val="hybridMultilevel"/>
@@ -2593,6 +3210,95 @@
     </w:lvl>
   </w:abstractNum>
   <w:abstractNum w:abstractNumId="1" w15:restartNumberingAfterBreak="0">
+    <w:nsid w:val="4B6354EA"/>
+    <w:multiLevelType w:val="hybridMultilevel"/>
+    <w:tmpl w:val="2646CE88"/>
+    <w:lvl w:ilvl="0" w:tplc="0409000F">
+      <w:start w:val="1"/>
+      <w:numFmt w:val="decimal"/>
+      <w:lvlText w:val="%1."/>
+      <w:lvlJc w:val="left"/>
+      <w:pPr>
+        <w:ind w:left="720" w:hanging="360"/>
+      </w:pPr>
+      <w:rPr>
+        <w:rFonts w:hint="default"/>
+      </w:rPr>
+    </w:lvl>
+    <w:lvl w:ilvl="1" w:tplc="04090019" w:tentative="1">
+      <w:start w:val="1"/>
+      <w:numFmt w:val="lowerLetter"/>
+      <w:lvlText w:val="%2."/>
+      <w:lvlJc w:val="left"/>
+      <w:pPr>
+        <w:ind w:left="1440" w:hanging="360"/>
+      </w:pPr>
+    </w:lvl>
+    <w:lvl w:ilvl="2" w:tplc="0409001B" w:tentative="1">
+      <w:start w:val="1"/>
+      <w:numFmt w:val="lowerRoman"/>
+      <w:lvlText w:val="%3."/>
+      <w:lvlJc w:val="right"/>
+      <w:pPr>
+        <w:ind w:left="2160" w:hanging="180"/>
+      </w:pPr>
+    </w:lvl>
+    <w:lvl w:ilvl="3" w:tplc="0409000F" w:tentative="1">
+      <w:start w:val="1"/>
+      <w:numFmt w:val="decimal"/>
+      <w:lvlText w:val="%4."/>
+      <w:lvlJc w:val="left"/>
+      <w:pPr>
+        <w:ind w:left="2880" w:hanging="360"/>
+      </w:pPr>
+    </w:lvl>
+    <w:lvl w:ilvl="4" w:tplc="04090019" w:tentative="1">
+      <w:start w:val="1"/>
+      <w:numFmt w:val="lowerLetter"/>
+      <w:lvlText w:val="%5."/>
+      <w:lvlJc w:val="left"/>
+      <w:pPr>
+        <w:ind w:left="3600" w:hanging="360"/>
+      </w:pPr>
+    </w:lvl>
+    <w:lvl w:ilvl="5" w:tplc="0409001B" w:tentative="1">
+      <w:start w:val="1"/>
+      <w:numFmt w:val="lowerRoman"/>
+      <w:lvlText w:val="%6."/>
+      <w:lvlJc w:val="right"/>
+      <w:pPr>
+        <w:ind w:left="4320" w:hanging="180"/>
+      </w:pPr>
+    </w:lvl>
+    <w:lvl w:ilvl="6" w:tplc="0409000F" w:tentative="1">
+      <w:start w:val="1"/>
+      <w:numFmt w:val="decimal"/>
+      <w:lvlText w:val="%7."/>
+      <w:lvlJc w:val="left"/>
+      <w:pPr>
+        <w:ind w:left="5040" w:hanging="360"/>
+      </w:pPr>
+    </w:lvl>
+    <w:lvl w:ilvl="7" w:tplc="04090019" w:tentative="1">
+      <w:start w:val="1"/>
+      <w:numFmt w:val="lowerLetter"/>
+      <w:lvlText w:val="%8."/>
+      <w:lvlJc w:val="left"/>
+      <w:pPr>
+        <w:ind w:left="5760" w:hanging="360"/>
+      </w:pPr>
+    </w:lvl>
+    <w:lvl w:ilvl="8" w:tplc="0409001B" w:tentative="1">
+      <w:start w:val="1"/>
+      <w:numFmt w:val="lowerRoman"/>
+      <w:lvlText w:val="%9."/>
+      <w:lvlJc w:val="right"/>
+      <w:pPr>
+        <w:ind w:left="6480" w:hanging="180"/>
+      </w:pPr>
+    </w:lvl>
+  </w:abstractNum>
+  <w:abstractNum w:abstractNumId="2" w15:restartNumberingAfterBreak="0">
     <w:nsid w:val="4D7001C1"/>
     <w:multiLevelType w:val="hybridMultilevel"/>
     <w:tmpl w:val="04207E3E"/>
@@ -2678,7 +3384,7 @@
       </w:pPr>
     </w:lvl>
   </w:abstractNum>
-  <w:abstractNum w:abstractNumId="2" w15:restartNumberingAfterBreak="0">
+  <w:abstractNum w:abstractNumId="3" w15:restartNumberingAfterBreak="0">
     <w:nsid w:val="70E43AC9"/>
     <w:multiLevelType w:val="hybridMultilevel"/>
     <w:tmpl w:val="86EC9BC4"/>
@@ -2767,7 +3473,7 @@
       </w:pPr>
     </w:lvl>
   </w:abstractNum>
-  <w:abstractNum w:abstractNumId="3" w15:restartNumberingAfterBreak="0">
+  <w:abstractNum w:abstractNumId="4" w15:restartNumberingAfterBreak="0">
     <w:nsid w:val="7F15262E"/>
     <w:multiLevelType w:val="hybridMultilevel"/>
     <w:tmpl w:val="F7646668"/>
@@ -2854,22 +3560,25 @@
     </w:lvl>
   </w:abstractNum>
   <w:num w:numId="1">
+    <w:abstractNumId w:val="3"/>
+  </w:num>
+  <w:num w:numId="2">
     <w:abstractNumId w:val="2"/>
   </w:num>
-  <w:num w:numId="2">
-    <w:abstractNumId w:val="1"/>
-  </w:num>
   <w:num w:numId="3">
-    <w:abstractNumId w:val="3"/>
+    <w:abstractNumId w:val="4"/>
   </w:num>
   <w:num w:numId="4">
     <w:abstractNumId w:val="0"/>
+  </w:num>
+  <w:num w:numId="5">
+    <w:abstractNumId w:val="1"/>
   </w:num>
 </w:numbering>
 </file>
 
 <file path=word/styles.xml><?xml version="1.0" encoding="utf-8"?>
-<w:styles xmlns:mc="http://schemas.openxmlformats.org/markup-compatibility/2006" xmlns:r="http://schemas.openxmlformats.org/officeDocument/2006/relationships" xmlns:w="http://schemas.openxmlformats.org/wordprocessingml/2006/main" xmlns:w14="http://schemas.microsoft.com/office/word/2010/wordml" xmlns:w15="http://schemas.microsoft.com/office/word/2012/wordml" xmlns:w16se="http://schemas.microsoft.com/office/word/2015/wordml/symex" mc:Ignorable="w14 w15 w16se">
+<w:styles xmlns:mc="http://schemas.openxmlformats.org/markup-compatibility/2006" xmlns:r="http://schemas.openxmlformats.org/officeDocument/2006/relationships" xmlns:w="http://schemas.openxmlformats.org/wordprocessingml/2006/main" xmlns:w14="http://schemas.microsoft.com/office/word/2010/wordml" xmlns:w15="http://schemas.microsoft.com/office/word/2012/wordml" xmlns:w16cid="http://schemas.microsoft.com/office/word/2016/wordml/cid" xmlns:w16se="http://schemas.microsoft.com/office/word/2015/wordml/symex" mc:Ignorable="w14 w15 w16se w16cid">
   <w:docDefaults>
     <w:rPrDefault>
       <w:rPr>
@@ -3269,6 +3978,7 @@
   <w:style w:type="character" w:default="1" w:styleId="DefaultParagraphFont">
     <w:name w:val="Default Paragraph Font"/>
     <w:uiPriority w:val="1"/>
+    <w:semiHidden/>
     <w:unhideWhenUsed/>
   </w:style>
   <w:style w:type="table" w:default="1" w:styleId="TableNormal">

</xml_diff>

<commit_message>
Updated documentation with data (sql and comsos db) query howtos.  Also added a little more to the App Insights piece
</commit_message>
<xml_diff>
--- a/Docs/Lab Instructions.docx
+++ b/Docs/Lab Instructions.docx
@@ -6,6 +6,8 @@
       <w:pPr>
         <w:pStyle w:val="Title"/>
       </w:pPr>
+      <w:bookmarkStart w:id="0" w:name="_GoBack"/>
+      <w:bookmarkEnd w:id="0"/>
     </w:p>
     <w:p>
       <w:pPr>
@@ -17,7 +19,6 @@
           <w:szCs w:val="56"/>
         </w:rPr>
       </w:pPr>
-      <w:bookmarkStart w:id="0" w:name="_GoBack"/>
       <w:r>
         <w:rPr>
           <w:noProof/>
@@ -89,7 +90,6 @@
         <w:br w:type="page"/>
       </w:r>
     </w:p>
-    <w:bookmarkEnd w:id="0"/>
     <w:p>
       <w:pPr>
         <w:pStyle w:val="Title"/>
@@ -2963,42 +2963,50 @@
         </w:r>
       </w:hyperlink>
     </w:p>
-    <w:p/>
-    <w:p/>
     <w:p>
       <w:pPr>
         <w:pStyle w:val="Heading1"/>
       </w:pPr>
       <w:r>
-        <w:t>Power BI - App Insights</w:t>
-      </w:r>
-    </w:p>
-    <w:p>
-      <w:r>
-        <w:t xml:space="preserve">Enable from </w:t>
+        <w:t>Querying Your Data</w:t>
+      </w:r>
+    </w:p>
+    <w:p>
+      <w:pPr>
+        <w:pStyle w:val="Heading2"/>
+      </w:pPr>
+      <w:r>
+        <w:t>Azure SQL</w:t>
+      </w:r>
+    </w:p>
+    <w:p>
+      <w:pPr>
+        <w:pStyle w:val="ListParagraph"/>
+        <w:numPr>
+          <w:ilvl w:val="0"/>
+          <w:numId w:val="1"/>
+        </w:numPr>
+      </w:pPr>
+      <w:r>
+        <w:t xml:space="preserve">Pull your server name from </w:t>
       </w:r>
       <w:hyperlink r:id="rId48" w:history="1">
         <w:r>
           <w:rPr>
             <w:rStyle w:val="Hyperlink"/>
           </w:rPr>
-          <w:t>https://app.powerbi.com</w:t>
+          <w:t>https://portal.azure.com</w:t>
         </w:r>
       </w:hyperlink>
       <w:r>
-        <w:t xml:space="preserve"> – Get Data &gt; Services</w:t>
-      </w:r>
-    </w:p>
-    <w:p>
-      <w:r>
         <w:rPr>
           <w:noProof/>
         </w:rPr>
         <w:drawing>
-          <wp:inline distT="0" distB="0" distL="0" distR="0" wp14:anchorId="2E8006A6" wp14:editId="47E2B917">
-            <wp:extent cx="5909388" cy="3006675"/>
-            <wp:effectExtent l="0" t="0" r="0" b="3810"/>
-            <wp:docPr id="9" name="Picture 9"/>
+          <wp:inline distT="0" distB="0" distL="0" distR="0" wp14:anchorId="042961EE" wp14:editId="7F5651B7">
+            <wp:extent cx="5824797" cy="2226906"/>
+            <wp:effectExtent l="0" t="0" r="5080" b="2540"/>
+            <wp:docPr id="36" name="Picture 36"/>
             <wp:cNvGraphicFramePr>
               <a:graphicFrameLocks xmlns:a="http://schemas.openxmlformats.org/drawingml/2006/main" noChangeAspect="1"/>
             </wp:cNvGraphicFramePr>
@@ -3018,7 +3026,7 @@
                   <pic:spPr>
                     <a:xfrm>
                       <a:off x="0" y="0"/>
-                      <a:ext cx="5927296" cy="3015787"/>
+                      <a:ext cx="5842410" cy="2233640"/>
                     </a:xfrm>
                     <a:prstGeom prst="rect">
                       <a:avLst/>
@@ -3032,16 +3040,46 @@
       </w:r>
     </w:p>
     <w:p>
+      <w:pPr>
+        <w:pStyle w:val="ListParagraph"/>
+        <w:numPr>
+          <w:ilvl w:val="0"/>
+          <w:numId w:val="1"/>
+        </w:numPr>
+      </w:pPr>
+      <w:r>
+        <w:t>Open SSMS 2017 and enter the server name.  For authentication, select “</w:t>
+      </w:r>
+      <w:r>
+        <w:t>SQL Server Authentication</w:t>
+      </w:r>
+      <w:r>
+        <w:t>”</w:t>
+      </w:r>
+      <w:r>
+        <w:t xml:space="preserve"> and enter the credentials for the server admin user you created when provisioning the database</w:t>
+      </w:r>
+    </w:p>
+    <w:p>
+      <w:pPr>
+        <w:pStyle w:val="ListParagraph"/>
+        <w:numPr>
+          <w:ilvl w:val="0"/>
+          <w:numId w:val="1"/>
+        </w:numPr>
+      </w:pPr>
+      <w:r>
+        <w:t xml:space="preserve">You will then be prompted to add a rule to the firewall to allow a connection from your current IP address </w:t>
+      </w:r>
       <w:r>
         <w:rPr>
           <w:noProof/>
         </w:rPr>
-        <w:lastRenderedPageBreak/>
         <w:drawing>
-          <wp:inline distT="0" distB="0" distL="0" distR="0" wp14:anchorId="2DCF2DCC" wp14:editId="53007AD7">
-            <wp:extent cx="6858000" cy="6115050"/>
+          <wp:inline distT="0" distB="0" distL="0" distR="0" wp14:anchorId="4B1015EB" wp14:editId="5570A40E">
+            <wp:extent cx="4254759" cy="3816891"/>
             <wp:effectExtent l="0" t="0" r="0" b="0"/>
-            <wp:docPr id="10" name="Picture 10"/>
+            <wp:docPr id="49" name="Picture 49"/>
             <wp:cNvGraphicFramePr>
               <a:graphicFrameLocks xmlns:a="http://schemas.openxmlformats.org/drawingml/2006/main" noChangeAspect="1"/>
             </wp:cNvGraphicFramePr>
@@ -3061,7 +3099,7 @@
                   <pic:spPr>
                     <a:xfrm>
                       <a:off x="0" y="0"/>
-                      <a:ext cx="6858000" cy="6115050"/>
+                      <a:ext cx="4259316" cy="3820979"/>
                     </a:xfrm>
                     <a:prstGeom prst="rect">
                       <a:avLst/>
@@ -3075,16 +3113,26 @@
       </w:r>
     </w:p>
     <w:p>
+      <w:pPr>
+        <w:pStyle w:val="ListParagraph"/>
+        <w:numPr>
+          <w:ilvl w:val="0"/>
+          <w:numId w:val="1"/>
+        </w:numPr>
+      </w:pPr>
+      <w:r>
+        <w:lastRenderedPageBreak/>
+        <w:t xml:space="preserve">You will be prompted to sign in to Azure so SSMS can add the rule for you </w:t>
+      </w:r>
       <w:r>
         <w:rPr>
           <w:noProof/>
         </w:rPr>
-        <w:lastRenderedPageBreak/>
         <w:drawing>
-          <wp:inline distT="0" distB="0" distL="0" distR="0" wp14:anchorId="41639C82" wp14:editId="517D34EB">
-            <wp:extent cx="6858000" cy="6217285"/>
-            <wp:effectExtent l="0" t="0" r="0" b="0"/>
-            <wp:docPr id="11" name="Picture 11"/>
+          <wp:inline distT="0" distB="0" distL="0" distR="0" wp14:anchorId="34B4D9B7" wp14:editId="348F9764">
+            <wp:extent cx="5125616" cy="6132705"/>
+            <wp:effectExtent l="0" t="0" r="0" b="1905"/>
+            <wp:docPr id="50" name="Picture 50"/>
             <wp:cNvGraphicFramePr>
               <a:graphicFrameLocks xmlns:a="http://schemas.openxmlformats.org/drawingml/2006/main" noChangeAspect="1"/>
             </wp:cNvGraphicFramePr>
@@ -3104,7 +3152,7 @@
                   <pic:spPr>
                     <a:xfrm>
                       <a:off x="0" y="0"/>
-                      <a:ext cx="6858000" cy="6217285"/>
+                      <a:ext cx="5135735" cy="6144812"/>
                     </a:xfrm>
                     <a:prstGeom prst="rect">
                       <a:avLst/>
@@ -3117,33 +3165,27 @@
         </w:drawing>
       </w:r>
     </w:p>
-    <w:p/>
-    <w:p>
-      <w:r>
-        <w:t>From Application Insights Analytics</w:t>
-      </w:r>
-    </w:p>
     <w:p>
       <w:pPr>
         <w:pStyle w:val="ListParagraph"/>
         <w:numPr>
           <w:ilvl w:val="0"/>
-          <w:numId w:val="5"/>
+          <w:numId w:val="1"/>
         </w:numPr>
       </w:pPr>
       <w:r>
         <w:lastRenderedPageBreak/>
-        <w:t xml:space="preserve">After creating your custom query in the UI, select Export to download an M query representation </w:t>
+        <w:t xml:space="preserve">Finally, confirm the IP address to be added </w:t>
       </w:r>
       <w:r>
         <w:rPr>
           <w:noProof/>
         </w:rPr>
         <w:drawing>
-          <wp:inline distT="0" distB="0" distL="0" distR="0" wp14:anchorId="405BB21E" wp14:editId="0A37121F">
-            <wp:extent cx="6781800" cy="3219450"/>
+          <wp:inline distT="0" distB="0" distL="0" distR="0" wp14:anchorId="3189C155" wp14:editId="5C073F44">
+            <wp:extent cx="5144278" cy="3282913"/>
             <wp:effectExtent l="0" t="0" r="0" b="0"/>
-            <wp:docPr id="12" name="Picture 12"/>
+            <wp:docPr id="51" name="Picture 51"/>
             <wp:cNvGraphicFramePr>
               <a:graphicFrameLocks xmlns:a="http://schemas.openxmlformats.org/drawingml/2006/main" noChangeAspect="1"/>
             </wp:cNvGraphicFramePr>
@@ -3163,7 +3205,7 @@
                   <pic:spPr>
                     <a:xfrm>
                       <a:off x="0" y="0"/>
-                      <a:ext cx="6781800" cy="3219450"/>
+                      <a:ext cx="5159692" cy="3292750"/>
                     </a:xfrm>
                     <a:prstGeom prst="rect">
                       <a:avLst/>
@@ -3181,21 +3223,44 @@
         <w:pStyle w:val="ListParagraph"/>
         <w:numPr>
           <w:ilvl w:val="0"/>
-          <w:numId w:val="5"/>
+          <w:numId w:val="1"/>
         </w:numPr>
       </w:pPr>
       <w:r>
-        <w:t xml:space="preserve">In Power BI Desktop, select Get Data &gt; Blank Query &gt; Advanced Editor and paste your M query in </w:t>
+        <w:t>You can now view database objects via object explorer or run queries as you normally would when connected to an on premises database</w:t>
+      </w:r>
+    </w:p>
+    <w:p>
+      <w:pPr>
+        <w:pStyle w:val="Heading2"/>
+      </w:pPr>
+      <w:r>
+        <w:t>Cosmos DB</w:t>
+      </w:r>
+    </w:p>
+    <w:p>
+      <w:pPr>
+        <w:pStyle w:val="ListParagraph"/>
+        <w:numPr>
+          <w:ilvl w:val="0"/>
+          <w:numId w:val="1"/>
+        </w:numPr>
+      </w:pPr>
+      <w:r>
+        <w:t>From the Azure portal, select your Cosmos DB instance</w:t>
+      </w:r>
+      <w:r>
+        <w:t xml:space="preserve"> and look for the menu option “Data Explorer” </w:t>
       </w:r>
       <w:r>
         <w:rPr>
           <w:noProof/>
         </w:rPr>
         <w:drawing>
-          <wp:inline distT="0" distB="0" distL="0" distR="0" wp14:anchorId="6956F504" wp14:editId="1156BAAF">
-            <wp:extent cx="6858000" cy="5151120"/>
-            <wp:effectExtent l="0" t="0" r="0" b="0"/>
-            <wp:docPr id="17" name="Picture 17"/>
+          <wp:inline distT="0" distB="0" distL="0" distR="0" wp14:anchorId="4E27C383" wp14:editId="1A7671E1">
+            <wp:extent cx="6181059" cy="4603102"/>
+            <wp:effectExtent l="0" t="0" r="0" b="7620"/>
+            <wp:docPr id="52" name="Picture 52"/>
             <wp:cNvGraphicFramePr>
               <a:graphicFrameLocks xmlns:a="http://schemas.openxmlformats.org/drawingml/2006/main" noChangeAspect="1"/>
             </wp:cNvGraphicFramePr>
@@ -3215,7 +3280,7 @@
                   <pic:spPr>
                     <a:xfrm>
                       <a:off x="0" y="0"/>
-                      <a:ext cx="6858000" cy="5151120"/>
+                      <a:ext cx="6185028" cy="4606057"/>
                     </a:xfrm>
                     <a:prstGeom prst="rect">
                       <a:avLst/>
@@ -3233,22 +3298,22 @@
         <w:pStyle w:val="ListParagraph"/>
         <w:numPr>
           <w:ilvl w:val="0"/>
-          <w:numId w:val="5"/>
+          <w:numId w:val="1"/>
         </w:numPr>
       </w:pPr>
       <w:r>
         <w:lastRenderedPageBreak/>
-        <w:t xml:space="preserve">Sign In with your appropriate organizational account </w:t>
+        <w:t xml:space="preserve">To view specific documents, select “Documents” and the id of the doc you would like to view </w:t>
       </w:r>
       <w:r>
         <w:rPr>
           <w:noProof/>
         </w:rPr>
         <w:drawing>
-          <wp:inline distT="0" distB="0" distL="0" distR="0" wp14:anchorId="0A44068B" wp14:editId="702C3A41">
-            <wp:extent cx="6858000" cy="4045585"/>
-            <wp:effectExtent l="0" t="0" r="0" b="0"/>
-            <wp:docPr id="19" name="Picture 19"/>
+          <wp:inline distT="0" distB="0" distL="0" distR="0" wp14:anchorId="3AF8E906" wp14:editId="6EAE3A72">
+            <wp:extent cx="6282612" cy="3604939"/>
+            <wp:effectExtent l="0" t="0" r="4445" b="0"/>
+            <wp:docPr id="53" name="Picture 53"/>
             <wp:cNvGraphicFramePr>
               <a:graphicFrameLocks xmlns:a="http://schemas.openxmlformats.org/drawingml/2006/main" noChangeAspect="1"/>
             </wp:cNvGraphicFramePr>
@@ -3268,7 +3333,7 @@
                   <pic:spPr>
                     <a:xfrm>
                       <a:off x="0" y="0"/>
-                      <a:ext cx="6858000" cy="4045585"/>
+                      <a:ext cx="6290640" cy="3609545"/>
                     </a:xfrm>
                     <a:prstGeom prst="rect">
                       <a:avLst/>
@@ -3286,21 +3351,21 @@
         <w:pStyle w:val="ListParagraph"/>
         <w:numPr>
           <w:ilvl w:val="0"/>
-          <w:numId w:val="5"/>
+          <w:numId w:val="1"/>
         </w:numPr>
       </w:pPr>
       <w:r>
-        <w:t xml:space="preserve">Start adding visualizations </w:t>
+        <w:t xml:space="preserve">Filters can be applied by selecting “Edit Filter” </w:t>
       </w:r>
       <w:r>
         <w:rPr>
           <w:noProof/>
         </w:rPr>
         <w:drawing>
-          <wp:inline distT="0" distB="0" distL="0" distR="0" wp14:anchorId="16773429" wp14:editId="3240B00F">
-            <wp:extent cx="6858000" cy="3872865"/>
+          <wp:inline distT="0" distB="0" distL="0" distR="0" wp14:anchorId="26B08A8C" wp14:editId="1CD28230">
+            <wp:extent cx="6021571" cy="1032588"/>
             <wp:effectExtent l="0" t="0" r="0" b="0"/>
-            <wp:docPr id="20" name="Picture 20"/>
+            <wp:docPr id="54" name="Picture 54"/>
             <wp:cNvGraphicFramePr>
               <a:graphicFrameLocks xmlns:a="http://schemas.openxmlformats.org/drawingml/2006/main" noChangeAspect="1"/>
             </wp:cNvGraphicFramePr>
@@ -3320,7 +3385,681 @@
                   <pic:spPr>
                     <a:xfrm>
                       <a:off x="0" y="0"/>
-                      <a:ext cx="6858000" cy="3872865"/>
+                      <a:ext cx="6048509" cy="1037207"/>
+                    </a:xfrm>
+                    <a:prstGeom prst="rect">
+                      <a:avLst/>
+                    </a:prstGeom>
+                  </pic:spPr>
+                </pic:pic>
+              </a:graphicData>
+            </a:graphic>
+          </wp:inline>
+        </w:drawing>
+      </w:r>
+    </w:p>
+    <w:p>
+      <w:pPr>
+        <w:pStyle w:val="ListParagraph"/>
+        <w:numPr>
+          <w:ilvl w:val="0"/>
+          <w:numId w:val="1"/>
+        </w:numPr>
+      </w:pPr>
+      <w:r>
+        <w:t xml:space="preserve">For more complex queries, select “Query Explorer” under the Collections menu in the main Cosmos DB blade </w:t>
+      </w:r>
+      <w:r>
+        <w:rPr>
+          <w:noProof/>
+        </w:rPr>
+        <w:drawing>
+          <wp:inline distT="0" distB="0" distL="0" distR="0" wp14:anchorId="0A1BBE8B" wp14:editId="60356152">
+            <wp:extent cx="2971800" cy="3381375"/>
+            <wp:effectExtent l="0" t="0" r="0" b="9525"/>
+            <wp:docPr id="55" name="Picture 55"/>
+            <wp:cNvGraphicFramePr>
+              <a:graphicFrameLocks xmlns:a="http://schemas.openxmlformats.org/drawingml/2006/main" noChangeAspect="1"/>
+            </wp:cNvGraphicFramePr>
+            <a:graphic xmlns:a="http://schemas.openxmlformats.org/drawingml/2006/main">
+              <a:graphicData uri="http://schemas.openxmlformats.org/drawingml/2006/picture">
+                <pic:pic xmlns:pic="http://schemas.openxmlformats.org/drawingml/2006/picture">
+                  <pic:nvPicPr>
+                    <pic:cNvPr id="1" name=""/>
+                    <pic:cNvPicPr/>
+                  </pic:nvPicPr>
+                  <pic:blipFill>
+                    <a:blip r:embed="rId56"/>
+                    <a:stretch>
+                      <a:fillRect/>
+                    </a:stretch>
+                  </pic:blipFill>
+                  <pic:spPr>
+                    <a:xfrm>
+                      <a:off x="0" y="0"/>
+                      <a:ext cx="2971800" cy="3381375"/>
+                    </a:xfrm>
+                    <a:prstGeom prst="rect">
+                      <a:avLst/>
+                    </a:prstGeom>
+                  </pic:spPr>
+                </pic:pic>
+              </a:graphicData>
+            </a:graphic>
+          </wp:inline>
+        </w:drawing>
+      </w:r>
+    </w:p>
+    <w:p>
+      <w:pPr>
+        <w:pStyle w:val="ListParagraph"/>
+        <w:numPr>
+          <w:ilvl w:val="0"/>
+          <w:numId w:val="1"/>
+        </w:numPr>
+      </w:pPr>
+      <w:r>
+        <w:lastRenderedPageBreak/>
+        <w:t xml:space="preserve">And enter your query and get your results                            </w:t>
+      </w:r>
+      <w:r>
+        <w:rPr>
+          <w:noProof/>
+        </w:rPr>
+        <w:drawing>
+          <wp:inline distT="0" distB="0" distL="0" distR="0" wp14:anchorId="2569BAD6" wp14:editId="577B0805">
+            <wp:extent cx="4322478" cy="3495869"/>
+            <wp:effectExtent l="0" t="0" r="1905" b="9525"/>
+            <wp:docPr id="56" name="Picture 56"/>
+            <wp:cNvGraphicFramePr>
+              <a:graphicFrameLocks xmlns:a="http://schemas.openxmlformats.org/drawingml/2006/main" noChangeAspect="1"/>
+            </wp:cNvGraphicFramePr>
+            <a:graphic xmlns:a="http://schemas.openxmlformats.org/drawingml/2006/main">
+              <a:graphicData uri="http://schemas.openxmlformats.org/drawingml/2006/picture">
+                <pic:pic xmlns:pic="http://schemas.openxmlformats.org/drawingml/2006/picture">
+                  <pic:nvPicPr>
+                    <pic:cNvPr id="1" name=""/>
+                    <pic:cNvPicPr/>
+                  </pic:nvPicPr>
+                  <pic:blipFill>
+                    <a:blip r:embed="rId57"/>
+                    <a:stretch>
+                      <a:fillRect/>
+                    </a:stretch>
+                  </pic:blipFill>
+                  <pic:spPr>
+                    <a:xfrm>
+                      <a:off x="0" y="0"/>
+                      <a:ext cx="4333651" cy="3504906"/>
+                    </a:xfrm>
+                    <a:prstGeom prst="rect">
+                      <a:avLst/>
+                    </a:prstGeom>
+                  </pic:spPr>
+                </pic:pic>
+              </a:graphicData>
+            </a:graphic>
+          </wp:inline>
+        </w:drawing>
+      </w:r>
+      <w:r>
+        <w:rPr>
+          <w:noProof/>
+        </w:rPr>
+        <w:drawing>
+          <wp:inline distT="0" distB="0" distL="0" distR="0" wp14:anchorId="01C7AD32" wp14:editId="582A838E">
+            <wp:extent cx="3877041" cy="2569029"/>
+            <wp:effectExtent l="0" t="0" r="0" b="3175"/>
+            <wp:docPr id="57" name="Picture 57"/>
+            <wp:cNvGraphicFramePr>
+              <a:graphicFrameLocks xmlns:a="http://schemas.openxmlformats.org/drawingml/2006/main" noChangeAspect="1"/>
+            </wp:cNvGraphicFramePr>
+            <a:graphic xmlns:a="http://schemas.openxmlformats.org/drawingml/2006/main">
+              <a:graphicData uri="http://schemas.openxmlformats.org/drawingml/2006/picture">
+                <pic:pic xmlns:pic="http://schemas.openxmlformats.org/drawingml/2006/picture">
+                  <pic:nvPicPr>
+                    <pic:cNvPr id="1" name=""/>
+                    <pic:cNvPicPr/>
+                  </pic:nvPicPr>
+                  <pic:blipFill>
+                    <a:blip r:embed="rId58"/>
+                    <a:stretch>
+                      <a:fillRect/>
+                    </a:stretch>
+                  </pic:blipFill>
+                  <pic:spPr>
+                    <a:xfrm>
+                      <a:off x="0" y="0"/>
+                      <a:ext cx="3882285" cy="2572504"/>
+                    </a:xfrm>
+                    <a:prstGeom prst="rect">
+                      <a:avLst/>
+                    </a:prstGeom>
+                  </pic:spPr>
+                </pic:pic>
+              </a:graphicData>
+            </a:graphic>
+          </wp:inline>
+        </w:drawing>
+      </w:r>
+    </w:p>
+    <w:p/>
+    <w:p>
+      <w:pPr>
+        <w:pStyle w:val="Heading1"/>
+      </w:pPr>
+      <w:r>
+        <w:t>Power BI - App Insights</w:t>
+      </w:r>
+    </w:p>
+    <w:p>
+      <w:pPr>
+        <w:pStyle w:val="Heading2"/>
+      </w:pPr>
+      <w:r>
+        <w:t>Pre-built</w:t>
+      </w:r>
+    </w:p>
+    <w:p>
+      <w:pPr>
+        <w:pStyle w:val="ListParagraph"/>
+        <w:numPr>
+          <w:ilvl w:val="0"/>
+          <w:numId w:val="1"/>
+        </w:numPr>
+      </w:pPr>
+      <w:r>
+        <w:t xml:space="preserve">Enable from </w:t>
+      </w:r>
+      <w:hyperlink r:id="rId59" w:history="1">
+        <w:r>
+          <w:rPr>
+            <w:rStyle w:val="Hyperlink"/>
+          </w:rPr>
+          <w:t>https://app.powerbi.com</w:t>
+        </w:r>
+      </w:hyperlink>
+      <w:r>
+        <w:t xml:space="preserve"> – Get Data &gt; Services</w:t>
+      </w:r>
+    </w:p>
+    <w:p>
+      <w:pPr>
+        <w:pStyle w:val="ListParagraph"/>
+        <w:numPr>
+          <w:ilvl w:val="0"/>
+          <w:numId w:val="1"/>
+        </w:numPr>
+        <w:ind w:left="360"/>
+      </w:pPr>
+      <w:r>
+        <w:lastRenderedPageBreak/>
+        <w:t>Select Application Insights from the dialog</w:t>
+      </w:r>
+      <w:r>
+        <w:rPr>
+          <w:noProof/>
+        </w:rPr>
+        <w:drawing>
+          <wp:inline distT="0" distB="0" distL="0" distR="0" wp14:anchorId="56675892" wp14:editId="7F5B5F22">
+            <wp:extent cx="5710335" cy="3451052"/>
+            <wp:effectExtent l="0" t="0" r="5080" b="0"/>
+            <wp:docPr id="59" name="Picture 59"/>
+            <wp:cNvGraphicFramePr>
+              <a:graphicFrameLocks xmlns:a="http://schemas.openxmlformats.org/drawingml/2006/main" noChangeAspect="1"/>
+            </wp:cNvGraphicFramePr>
+            <a:graphic xmlns:a="http://schemas.openxmlformats.org/drawingml/2006/main">
+              <a:graphicData uri="http://schemas.openxmlformats.org/drawingml/2006/picture">
+                <pic:pic xmlns:pic="http://schemas.openxmlformats.org/drawingml/2006/picture">
+                  <pic:nvPicPr>
+                    <pic:cNvPr id="1" name=""/>
+                    <pic:cNvPicPr/>
+                  </pic:nvPicPr>
+                  <pic:blipFill>
+                    <a:blip r:embed="rId60"/>
+                    <a:stretch>
+                      <a:fillRect/>
+                    </a:stretch>
+                  </pic:blipFill>
+                  <pic:spPr>
+                    <a:xfrm>
+                      <a:off x="0" y="0"/>
+                      <a:ext cx="5725409" cy="3460162"/>
+                    </a:xfrm>
+                    <a:prstGeom prst="rect">
+                      <a:avLst/>
+                    </a:prstGeom>
+                  </pic:spPr>
+                </pic:pic>
+              </a:graphicData>
+            </a:graphic>
+          </wp:inline>
+        </w:drawing>
+      </w:r>
+    </w:p>
+    <w:p>
+      <w:pPr>
+        <w:pStyle w:val="ListParagraph"/>
+        <w:numPr>
+          <w:ilvl w:val="0"/>
+          <w:numId w:val="1"/>
+        </w:numPr>
+        <w:ind w:left="360"/>
+      </w:pPr>
+      <w:r>
+        <w:t xml:space="preserve">Enter the Resource Name, Resource Group and Subscription Id of your Application Insights instance </w:t>
+      </w:r>
+      <w:r>
+        <w:rPr>
+          <w:noProof/>
+        </w:rPr>
+        <w:drawing>
+          <wp:inline distT="0" distB="0" distL="0" distR="0" wp14:anchorId="141CFD2E" wp14:editId="23AD419D">
+            <wp:extent cx="5100735" cy="4560907"/>
+            <wp:effectExtent l="0" t="0" r="5080" b="0"/>
+            <wp:docPr id="61" name="Picture 61"/>
+            <wp:cNvGraphicFramePr>
+              <a:graphicFrameLocks xmlns:a="http://schemas.openxmlformats.org/drawingml/2006/main" noChangeAspect="1"/>
+            </wp:cNvGraphicFramePr>
+            <a:graphic xmlns:a="http://schemas.openxmlformats.org/drawingml/2006/main">
+              <a:graphicData uri="http://schemas.openxmlformats.org/drawingml/2006/picture">
+                <pic:pic xmlns:pic="http://schemas.openxmlformats.org/drawingml/2006/picture">
+                  <pic:nvPicPr>
+                    <pic:cNvPr id="1" name=""/>
+                    <pic:cNvPicPr/>
+                  </pic:nvPicPr>
+                  <pic:blipFill>
+                    <a:blip r:embed="rId61"/>
+                    <a:stretch>
+                      <a:fillRect/>
+                    </a:stretch>
+                  </pic:blipFill>
+                  <pic:spPr>
+                    <a:xfrm>
+                      <a:off x="0" y="0"/>
+                      <a:ext cx="5111617" cy="4570637"/>
+                    </a:xfrm>
+                    <a:prstGeom prst="rect">
+                      <a:avLst/>
+                    </a:prstGeom>
+                  </pic:spPr>
+                </pic:pic>
+              </a:graphicData>
+            </a:graphic>
+          </wp:inline>
+        </w:drawing>
+      </w:r>
+    </w:p>
+    <w:p>
+      <w:pPr>
+        <w:pStyle w:val="ListParagraph"/>
+        <w:numPr>
+          <w:ilvl w:val="0"/>
+          <w:numId w:val="1"/>
+        </w:numPr>
+        <w:ind w:left="360"/>
+      </w:pPr>
+      <w:r>
+        <w:lastRenderedPageBreak/>
+        <w:t>Sign in via OAuth</w:t>
+      </w:r>
+      <w:r>
+        <w:rPr>
+          <w:noProof/>
+        </w:rPr>
+        <w:drawing>
+          <wp:inline distT="0" distB="0" distL="0" distR="0" wp14:anchorId="5653C1F7" wp14:editId="0589BE4D">
+            <wp:extent cx="5859624" cy="5266608"/>
+            <wp:effectExtent l="0" t="0" r="8255" b="0"/>
+            <wp:docPr id="60" name="Picture 60"/>
+            <wp:cNvGraphicFramePr>
+              <a:graphicFrameLocks xmlns:a="http://schemas.openxmlformats.org/drawingml/2006/main" noChangeAspect="1"/>
+            </wp:cNvGraphicFramePr>
+            <a:graphic xmlns:a="http://schemas.openxmlformats.org/drawingml/2006/main">
+              <a:graphicData uri="http://schemas.openxmlformats.org/drawingml/2006/picture">
+                <pic:pic xmlns:pic="http://schemas.openxmlformats.org/drawingml/2006/picture">
+                  <pic:nvPicPr>
+                    <pic:cNvPr id="1" name=""/>
+                    <pic:cNvPicPr/>
+                  </pic:nvPicPr>
+                  <pic:blipFill>
+                    <a:blip r:embed="rId62"/>
+                    <a:stretch>
+                      <a:fillRect/>
+                    </a:stretch>
+                  </pic:blipFill>
+                  <pic:spPr>
+                    <a:xfrm>
+                      <a:off x="0" y="0"/>
+                      <a:ext cx="5862050" cy="5268788"/>
+                    </a:xfrm>
+                    <a:prstGeom prst="rect">
+                      <a:avLst/>
+                    </a:prstGeom>
+                  </pic:spPr>
+                </pic:pic>
+              </a:graphicData>
+            </a:graphic>
+          </wp:inline>
+        </w:drawing>
+      </w:r>
+    </w:p>
+    <w:p>
+      <w:pPr>
+        <w:pStyle w:val="ListParagraph"/>
+        <w:numPr>
+          <w:ilvl w:val="0"/>
+          <w:numId w:val="1"/>
+        </w:numPr>
+        <w:ind w:left="360"/>
+      </w:pPr>
+      <w:r>
+        <w:lastRenderedPageBreak/>
+        <w:t xml:space="preserve">Enjoy your new pre-built dashboard </w:t>
+      </w:r>
+      <w:r>
+        <w:rPr>
+          <w:noProof/>
+        </w:rPr>
+        <w:drawing>
+          <wp:inline distT="0" distB="0" distL="0" distR="0" wp14:anchorId="26774F58" wp14:editId="0A88902E">
+            <wp:extent cx="6277252" cy="3676261"/>
+            <wp:effectExtent l="0" t="0" r="0" b="635"/>
+            <wp:docPr id="62" name="Picture 62"/>
+            <wp:cNvGraphicFramePr>
+              <a:graphicFrameLocks xmlns:a="http://schemas.openxmlformats.org/drawingml/2006/main" noChangeAspect="1"/>
+            </wp:cNvGraphicFramePr>
+            <a:graphic xmlns:a="http://schemas.openxmlformats.org/drawingml/2006/main">
+              <a:graphicData uri="http://schemas.openxmlformats.org/drawingml/2006/picture">
+                <pic:pic xmlns:pic="http://schemas.openxmlformats.org/drawingml/2006/picture">
+                  <pic:nvPicPr>
+                    <pic:cNvPr id="1" name=""/>
+                    <pic:cNvPicPr/>
+                  </pic:nvPicPr>
+                  <pic:blipFill>
+                    <a:blip r:embed="rId63"/>
+                    <a:stretch>
+                      <a:fillRect/>
+                    </a:stretch>
+                  </pic:blipFill>
+                  <pic:spPr>
+                    <a:xfrm>
+                      <a:off x="0" y="0"/>
+                      <a:ext cx="6280326" cy="3678061"/>
+                    </a:xfrm>
+                    <a:prstGeom prst="rect">
+                      <a:avLst/>
+                    </a:prstGeom>
+                  </pic:spPr>
+                </pic:pic>
+              </a:graphicData>
+            </a:graphic>
+          </wp:inline>
+        </w:drawing>
+      </w:r>
+    </w:p>
+    <w:p/>
+    <w:p>
+      <w:pPr>
+        <w:pStyle w:val="Heading2"/>
+      </w:pPr>
+      <w:r>
+        <w:t>Custom Visualizations</w:t>
+      </w:r>
+    </w:p>
+    <w:p>
+      <w:pPr>
+        <w:pStyle w:val="ListParagraph"/>
+        <w:numPr>
+          <w:ilvl w:val="0"/>
+          <w:numId w:val="1"/>
+        </w:numPr>
+      </w:pPr>
+      <w:r>
+        <w:t>From Application Insights Analytics</w:t>
+      </w:r>
+      <w:r>
+        <w:t xml:space="preserve">, create a custom query or select one of the pre-built ones </w:t>
+      </w:r>
+      <w:r>
+        <w:rPr>
+          <w:noProof/>
+        </w:rPr>
+        <w:drawing>
+          <wp:inline distT="0" distB="0" distL="0" distR="0" wp14:anchorId="616AC967" wp14:editId="15B0AAB4">
+            <wp:extent cx="5685453" cy="4237242"/>
+            <wp:effectExtent l="0" t="0" r="0" b="0"/>
+            <wp:docPr id="63" name="Picture 63"/>
+            <wp:cNvGraphicFramePr>
+              <a:graphicFrameLocks xmlns:a="http://schemas.openxmlformats.org/drawingml/2006/main" noChangeAspect="1"/>
+            </wp:cNvGraphicFramePr>
+            <a:graphic xmlns:a="http://schemas.openxmlformats.org/drawingml/2006/main">
+              <a:graphicData uri="http://schemas.openxmlformats.org/drawingml/2006/picture">
+                <pic:pic xmlns:pic="http://schemas.openxmlformats.org/drawingml/2006/picture">
+                  <pic:nvPicPr>
+                    <pic:cNvPr id="1" name=""/>
+                    <pic:cNvPicPr/>
+                  </pic:nvPicPr>
+                  <pic:blipFill>
+                    <a:blip r:embed="rId64"/>
+                    <a:stretch>
+                      <a:fillRect/>
+                    </a:stretch>
+                  </pic:blipFill>
+                  <pic:spPr>
+                    <a:xfrm>
+                      <a:off x="0" y="0"/>
+                      <a:ext cx="5687736" cy="4238943"/>
+                    </a:xfrm>
+                    <a:prstGeom prst="rect">
+                      <a:avLst/>
+                    </a:prstGeom>
+                  </pic:spPr>
+                </pic:pic>
+              </a:graphicData>
+            </a:graphic>
+          </wp:inline>
+        </w:drawing>
+      </w:r>
+    </w:p>
+    <w:p>
+      <w:pPr>
+        <w:pStyle w:val="ListParagraph"/>
+        <w:numPr>
+          <w:ilvl w:val="0"/>
+          <w:numId w:val="1"/>
+        </w:numPr>
+      </w:pPr>
+      <w:r>
+        <w:lastRenderedPageBreak/>
+        <w:t xml:space="preserve">After creating your custom query in the UI, select Export to download an M query representation </w:t>
+      </w:r>
+      <w:r>
+        <w:rPr>
+          <w:noProof/>
+        </w:rPr>
+        <w:drawing>
+          <wp:inline distT="0" distB="0" distL="0" distR="0" wp14:anchorId="405BB21E" wp14:editId="0A37121F">
+            <wp:extent cx="5686851" cy="2699657"/>
+            <wp:effectExtent l="0" t="0" r="0" b="5715"/>
+            <wp:docPr id="12" name="Picture 12"/>
+            <wp:cNvGraphicFramePr>
+              <a:graphicFrameLocks xmlns:a="http://schemas.openxmlformats.org/drawingml/2006/main" noChangeAspect="1"/>
+            </wp:cNvGraphicFramePr>
+            <a:graphic xmlns:a="http://schemas.openxmlformats.org/drawingml/2006/main">
+              <a:graphicData uri="http://schemas.openxmlformats.org/drawingml/2006/picture">
+                <pic:pic xmlns:pic="http://schemas.openxmlformats.org/drawingml/2006/picture">
+                  <pic:nvPicPr>
+                    <pic:cNvPr id="1" name=""/>
+                    <pic:cNvPicPr/>
+                  </pic:nvPicPr>
+                  <pic:blipFill>
+                    <a:blip r:embed="rId65"/>
+                    <a:stretch>
+                      <a:fillRect/>
+                    </a:stretch>
+                  </pic:blipFill>
+                  <pic:spPr>
+                    <a:xfrm>
+                      <a:off x="0" y="0"/>
+                      <a:ext cx="5702871" cy="2707262"/>
+                    </a:xfrm>
+                    <a:prstGeom prst="rect">
+                      <a:avLst/>
+                    </a:prstGeom>
+                  </pic:spPr>
+                </pic:pic>
+              </a:graphicData>
+            </a:graphic>
+          </wp:inline>
+        </w:drawing>
+      </w:r>
+    </w:p>
+    <w:p>
+      <w:pPr>
+        <w:pStyle w:val="ListParagraph"/>
+        <w:numPr>
+          <w:ilvl w:val="0"/>
+          <w:numId w:val="1"/>
+        </w:numPr>
+      </w:pPr>
+      <w:r>
+        <w:t xml:space="preserve">In Power BI Desktop, select Get Data &gt; Blank Query &gt; Advanced Editor and paste your M query in </w:t>
+      </w:r>
+      <w:r>
+        <w:rPr>
+          <w:noProof/>
+        </w:rPr>
+        <w:drawing>
+          <wp:inline distT="0" distB="0" distL="0" distR="0" wp14:anchorId="6956F504" wp14:editId="1156BAAF">
+            <wp:extent cx="5822302" cy="4373196"/>
+            <wp:effectExtent l="0" t="0" r="7620" b="8890"/>
+            <wp:docPr id="17" name="Picture 17"/>
+            <wp:cNvGraphicFramePr>
+              <a:graphicFrameLocks xmlns:a="http://schemas.openxmlformats.org/drawingml/2006/main" noChangeAspect="1"/>
+            </wp:cNvGraphicFramePr>
+            <a:graphic xmlns:a="http://schemas.openxmlformats.org/drawingml/2006/main">
+              <a:graphicData uri="http://schemas.openxmlformats.org/drawingml/2006/picture">
+                <pic:pic xmlns:pic="http://schemas.openxmlformats.org/drawingml/2006/picture">
+                  <pic:nvPicPr>
+                    <pic:cNvPr id="1" name=""/>
+                    <pic:cNvPicPr/>
+                  </pic:nvPicPr>
+                  <pic:blipFill>
+                    <a:blip r:embed="rId66"/>
+                    <a:stretch>
+                      <a:fillRect/>
+                    </a:stretch>
+                  </pic:blipFill>
+                  <pic:spPr>
+                    <a:xfrm>
+                      <a:off x="0" y="0"/>
+                      <a:ext cx="5823447" cy="4374056"/>
+                    </a:xfrm>
+                    <a:prstGeom prst="rect">
+                      <a:avLst/>
+                    </a:prstGeom>
+                  </pic:spPr>
+                </pic:pic>
+              </a:graphicData>
+            </a:graphic>
+          </wp:inline>
+        </w:drawing>
+      </w:r>
+    </w:p>
+    <w:p>
+      <w:pPr>
+        <w:pStyle w:val="ListParagraph"/>
+        <w:numPr>
+          <w:ilvl w:val="0"/>
+          <w:numId w:val="1"/>
+        </w:numPr>
+      </w:pPr>
+      <w:r>
+        <w:lastRenderedPageBreak/>
+        <w:t xml:space="preserve">Sign In with your appropriate organizational account </w:t>
+      </w:r>
+      <w:r>
+        <w:rPr>
+          <w:noProof/>
+        </w:rPr>
+        <w:drawing>
+          <wp:inline distT="0" distB="0" distL="0" distR="0" wp14:anchorId="0A44068B" wp14:editId="702C3A41">
+            <wp:extent cx="5878286" cy="3467644"/>
+            <wp:effectExtent l="0" t="0" r="8255" b="0"/>
+            <wp:docPr id="19" name="Picture 19"/>
+            <wp:cNvGraphicFramePr>
+              <a:graphicFrameLocks xmlns:a="http://schemas.openxmlformats.org/drawingml/2006/main" noChangeAspect="1"/>
+            </wp:cNvGraphicFramePr>
+            <a:graphic xmlns:a="http://schemas.openxmlformats.org/drawingml/2006/main">
+              <a:graphicData uri="http://schemas.openxmlformats.org/drawingml/2006/picture">
+                <pic:pic xmlns:pic="http://schemas.openxmlformats.org/drawingml/2006/picture">
+                  <pic:nvPicPr>
+                    <pic:cNvPr id="1" name=""/>
+                    <pic:cNvPicPr/>
+                  </pic:nvPicPr>
+                  <pic:blipFill>
+                    <a:blip r:embed="rId67"/>
+                    <a:stretch>
+                      <a:fillRect/>
+                    </a:stretch>
+                  </pic:blipFill>
+                  <pic:spPr>
+                    <a:xfrm>
+                      <a:off x="0" y="0"/>
+                      <a:ext cx="5882309" cy="3470017"/>
+                    </a:xfrm>
+                    <a:prstGeom prst="rect">
+                      <a:avLst/>
+                    </a:prstGeom>
+                  </pic:spPr>
+                </pic:pic>
+              </a:graphicData>
+            </a:graphic>
+          </wp:inline>
+        </w:drawing>
+      </w:r>
+    </w:p>
+    <w:p>
+      <w:pPr>
+        <w:pStyle w:val="ListParagraph"/>
+        <w:numPr>
+          <w:ilvl w:val="0"/>
+          <w:numId w:val="1"/>
+        </w:numPr>
+      </w:pPr>
+      <w:r>
+        <w:t xml:space="preserve">Start adding visualizations </w:t>
+      </w:r>
+      <w:r>
+        <w:rPr>
+          <w:noProof/>
+        </w:rPr>
+        <w:drawing>
+          <wp:inline distT="0" distB="0" distL="0" distR="0" wp14:anchorId="16773429" wp14:editId="3240B00F">
+            <wp:extent cx="5926064" cy="3346580"/>
+            <wp:effectExtent l="0" t="0" r="0" b="6350"/>
+            <wp:docPr id="20" name="Picture 20"/>
+            <wp:cNvGraphicFramePr>
+              <a:graphicFrameLocks xmlns:a="http://schemas.openxmlformats.org/drawingml/2006/main" noChangeAspect="1"/>
+            </wp:cNvGraphicFramePr>
+            <a:graphic xmlns:a="http://schemas.openxmlformats.org/drawingml/2006/main">
+              <a:graphicData uri="http://schemas.openxmlformats.org/drawingml/2006/picture">
+                <pic:pic xmlns:pic="http://schemas.openxmlformats.org/drawingml/2006/picture">
+                  <pic:nvPicPr>
+                    <pic:cNvPr id="1" name=""/>
+                    <pic:cNvPicPr/>
+                  </pic:nvPicPr>
+                  <pic:blipFill>
+                    <a:blip r:embed="rId68"/>
+                    <a:stretch>
+                      <a:fillRect/>
+                    </a:stretch>
+                  </pic:blipFill>
+                  <pic:spPr>
+                    <a:xfrm>
+                      <a:off x="0" y="0"/>
+                      <a:ext cx="5930536" cy="3349106"/>
                     </a:xfrm>
                     <a:prstGeom prst="rect">
                       <a:avLst/>
@@ -3346,6 +4085,92 @@
 <file path=word/numbering.xml><?xml version="1.0" encoding="utf-8"?>
 <w:numbering xmlns:wpc="http://schemas.microsoft.com/office/word/2010/wordprocessingCanvas" xmlns:cx="http://schemas.microsoft.com/office/drawing/2014/chartex" xmlns:cx1="http://schemas.microsoft.com/office/drawing/2015/9/8/chartex" xmlns:cx2="http://schemas.microsoft.com/office/drawing/2015/10/21/chartex" xmlns:cx3="http://schemas.microsoft.com/office/drawing/2016/5/9/chartex" xmlns:cx4="http://schemas.microsoft.com/office/drawing/2016/5/10/chartex" xmlns:cx5="http://schemas.microsoft.com/office/drawing/2016/5/11/chartex" xmlns:cx6="http://schemas.microsoft.com/office/drawing/2016/5/12/chartex" xmlns:cx7="http://schemas.microsoft.com/office/drawing/2016/5/13/chartex" xmlns:cx8="http://schemas.microsoft.com/office/drawing/2016/5/14/chartex" xmlns:mc="http://schemas.openxmlformats.org/markup-compatibility/2006" xmlns:aink="http://schemas.microsoft.com/office/drawing/2016/ink" xmlns:am3d="http://schemas.microsoft.com/office/drawing/2017/model3d" xmlns:o="urn:schemas-microsoft-com:office:office" xmlns:r="http://schemas.openxmlformats.org/officeDocument/2006/relationships" xmlns:m="http://schemas.openxmlformats.org/officeDocument/2006/math" xmlns:v="urn:schemas-microsoft-com:vml" xmlns:wp14="http://schemas.microsoft.com/office/word/2010/wordprocessingDrawing" xmlns:wp="http://schemas.openxmlformats.org/drawingml/2006/wordprocessingDrawing" xmlns:w10="urn:schemas-microsoft-com:office:word" xmlns:w="http://schemas.openxmlformats.org/wordprocessingml/2006/main" xmlns:w14="http://schemas.microsoft.com/office/word/2010/wordml" xmlns:w15="http://schemas.microsoft.com/office/word/2012/wordml" xmlns:w16cid="http://schemas.microsoft.com/office/word/2016/wordml/cid" xmlns:w16se="http://schemas.microsoft.com/office/word/2015/wordml/symex" xmlns:wpg="http://schemas.microsoft.com/office/word/2010/wordprocessingGroup" xmlns:wpi="http://schemas.microsoft.com/office/word/2010/wordprocessingInk" xmlns:wne="http://schemas.microsoft.com/office/word/2006/wordml" xmlns:wps="http://schemas.microsoft.com/office/word/2010/wordprocessingShape" mc:Ignorable="w14 w15 w16se w16cid wp14">
   <w:abstractNum w:abstractNumId="0" w15:restartNumberingAfterBreak="0">
+    <w:nsid w:val="03A32509"/>
+    <w:multiLevelType w:val="hybridMultilevel"/>
+    <w:tmpl w:val="1D3013E4"/>
+    <w:lvl w:ilvl="0" w:tplc="0409000F">
+      <w:start w:val="1"/>
+      <w:numFmt w:val="decimal"/>
+      <w:lvlText w:val="%1."/>
+      <w:lvlJc w:val="left"/>
+      <w:pPr>
+        <w:ind w:left="720" w:hanging="360"/>
+      </w:pPr>
+    </w:lvl>
+    <w:lvl w:ilvl="1" w:tplc="04090019" w:tentative="1">
+      <w:start w:val="1"/>
+      <w:numFmt w:val="lowerLetter"/>
+      <w:lvlText w:val="%2."/>
+      <w:lvlJc w:val="left"/>
+      <w:pPr>
+        <w:ind w:left="1440" w:hanging="360"/>
+      </w:pPr>
+    </w:lvl>
+    <w:lvl w:ilvl="2" w:tplc="0409001B" w:tentative="1">
+      <w:start w:val="1"/>
+      <w:numFmt w:val="lowerRoman"/>
+      <w:lvlText w:val="%3."/>
+      <w:lvlJc w:val="right"/>
+      <w:pPr>
+        <w:ind w:left="2160" w:hanging="180"/>
+      </w:pPr>
+    </w:lvl>
+    <w:lvl w:ilvl="3" w:tplc="0409000F" w:tentative="1">
+      <w:start w:val="1"/>
+      <w:numFmt w:val="decimal"/>
+      <w:lvlText w:val="%4."/>
+      <w:lvlJc w:val="left"/>
+      <w:pPr>
+        <w:ind w:left="2880" w:hanging="360"/>
+      </w:pPr>
+    </w:lvl>
+    <w:lvl w:ilvl="4" w:tplc="04090019" w:tentative="1">
+      <w:start w:val="1"/>
+      <w:numFmt w:val="lowerLetter"/>
+      <w:lvlText w:val="%5."/>
+      <w:lvlJc w:val="left"/>
+      <w:pPr>
+        <w:ind w:left="3600" w:hanging="360"/>
+      </w:pPr>
+    </w:lvl>
+    <w:lvl w:ilvl="5" w:tplc="0409001B" w:tentative="1">
+      <w:start w:val="1"/>
+      <w:numFmt w:val="lowerRoman"/>
+      <w:lvlText w:val="%6."/>
+      <w:lvlJc w:val="right"/>
+      <w:pPr>
+        <w:ind w:left="4320" w:hanging="180"/>
+      </w:pPr>
+    </w:lvl>
+    <w:lvl w:ilvl="6" w:tplc="0409000F" w:tentative="1">
+      <w:start w:val="1"/>
+      <w:numFmt w:val="decimal"/>
+      <w:lvlText w:val="%7."/>
+      <w:lvlJc w:val="left"/>
+      <w:pPr>
+        <w:ind w:left="5040" w:hanging="360"/>
+      </w:pPr>
+    </w:lvl>
+    <w:lvl w:ilvl="7" w:tplc="04090019" w:tentative="1">
+      <w:start w:val="1"/>
+      <w:numFmt w:val="lowerLetter"/>
+      <w:lvlText w:val="%8."/>
+      <w:lvlJc w:val="left"/>
+      <w:pPr>
+        <w:ind w:left="5760" w:hanging="360"/>
+      </w:pPr>
+    </w:lvl>
+    <w:lvl w:ilvl="8" w:tplc="0409001B" w:tentative="1">
+      <w:start w:val="1"/>
+      <w:numFmt w:val="lowerRoman"/>
+      <w:lvlText w:val="%9."/>
+      <w:lvlJc w:val="right"/>
+      <w:pPr>
+        <w:ind w:left="6480" w:hanging="180"/>
+      </w:pPr>
+    </w:lvl>
+  </w:abstractNum>
+  <w:abstractNum w:abstractNumId="1" w15:restartNumberingAfterBreak="0">
     <w:nsid w:val="212541CA"/>
     <w:multiLevelType w:val="hybridMultilevel"/>
     <w:tmpl w:val="552013A8"/>
@@ -3431,7 +4256,179 @@
       </w:pPr>
     </w:lvl>
   </w:abstractNum>
-  <w:abstractNum w:abstractNumId="1" w15:restartNumberingAfterBreak="0">
+  <w:abstractNum w:abstractNumId="2" w15:restartNumberingAfterBreak="0">
+    <w:nsid w:val="28057218"/>
+    <w:multiLevelType w:val="hybridMultilevel"/>
+    <w:tmpl w:val="8A24168C"/>
+    <w:lvl w:ilvl="0" w:tplc="0409000F">
+      <w:start w:val="1"/>
+      <w:numFmt w:val="decimal"/>
+      <w:lvlText w:val="%1."/>
+      <w:lvlJc w:val="left"/>
+      <w:pPr>
+        <w:ind w:left="720" w:hanging="360"/>
+      </w:pPr>
+    </w:lvl>
+    <w:lvl w:ilvl="1" w:tplc="04090019" w:tentative="1">
+      <w:start w:val="1"/>
+      <w:numFmt w:val="lowerLetter"/>
+      <w:lvlText w:val="%2."/>
+      <w:lvlJc w:val="left"/>
+      <w:pPr>
+        <w:ind w:left="1440" w:hanging="360"/>
+      </w:pPr>
+    </w:lvl>
+    <w:lvl w:ilvl="2" w:tplc="0409001B" w:tentative="1">
+      <w:start w:val="1"/>
+      <w:numFmt w:val="lowerRoman"/>
+      <w:lvlText w:val="%3."/>
+      <w:lvlJc w:val="right"/>
+      <w:pPr>
+        <w:ind w:left="2160" w:hanging="180"/>
+      </w:pPr>
+    </w:lvl>
+    <w:lvl w:ilvl="3" w:tplc="0409000F" w:tentative="1">
+      <w:start w:val="1"/>
+      <w:numFmt w:val="decimal"/>
+      <w:lvlText w:val="%4."/>
+      <w:lvlJc w:val="left"/>
+      <w:pPr>
+        <w:ind w:left="2880" w:hanging="360"/>
+      </w:pPr>
+    </w:lvl>
+    <w:lvl w:ilvl="4" w:tplc="04090019" w:tentative="1">
+      <w:start w:val="1"/>
+      <w:numFmt w:val="lowerLetter"/>
+      <w:lvlText w:val="%5."/>
+      <w:lvlJc w:val="left"/>
+      <w:pPr>
+        <w:ind w:left="3600" w:hanging="360"/>
+      </w:pPr>
+    </w:lvl>
+    <w:lvl w:ilvl="5" w:tplc="0409001B" w:tentative="1">
+      <w:start w:val="1"/>
+      <w:numFmt w:val="lowerRoman"/>
+      <w:lvlText w:val="%6."/>
+      <w:lvlJc w:val="right"/>
+      <w:pPr>
+        <w:ind w:left="4320" w:hanging="180"/>
+      </w:pPr>
+    </w:lvl>
+    <w:lvl w:ilvl="6" w:tplc="0409000F" w:tentative="1">
+      <w:start w:val="1"/>
+      <w:numFmt w:val="decimal"/>
+      <w:lvlText w:val="%7."/>
+      <w:lvlJc w:val="left"/>
+      <w:pPr>
+        <w:ind w:left="5040" w:hanging="360"/>
+      </w:pPr>
+    </w:lvl>
+    <w:lvl w:ilvl="7" w:tplc="04090019" w:tentative="1">
+      <w:start w:val="1"/>
+      <w:numFmt w:val="lowerLetter"/>
+      <w:lvlText w:val="%8."/>
+      <w:lvlJc w:val="left"/>
+      <w:pPr>
+        <w:ind w:left="5760" w:hanging="360"/>
+      </w:pPr>
+    </w:lvl>
+    <w:lvl w:ilvl="8" w:tplc="0409001B" w:tentative="1">
+      <w:start w:val="1"/>
+      <w:numFmt w:val="lowerRoman"/>
+      <w:lvlText w:val="%9."/>
+      <w:lvlJc w:val="right"/>
+      <w:pPr>
+        <w:ind w:left="6480" w:hanging="180"/>
+      </w:pPr>
+    </w:lvl>
+  </w:abstractNum>
+  <w:abstractNum w:abstractNumId="3" w15:restartNumberingAfterBreak="0">
+    <w:nsid w:val="340F63D9"/>
+    <w:multiLevelType w:val="hybridMultilevel"/>
+    <w:tmpl w:val="AE84AED2"/>
+    <w:lvl w:ilvl="0" w:tplc="0409000F">
+      <w:start w:val="1"/>
+      <w:numFmt w:val="decimal"/>
+      <w:lvlText w:val="%1."/>
+      <w:lvlJc w:val="left"/>
+      <w:pPr>
+        <w:ind w:left="720" w:hanging="360"/>
+      </w:pPr>
+    </w:lvl>
+    <w:lvl w:ilvl="1" w:tplc="04090019" w:tentative="1">
+      <w:start w:val="1"/>
+      <w:numFmt w:val="lowerLetter"/>
+      <w:lvlText w:val="%2."/>
+      <w:lvlJc w:val="left"/>
+      <w:pPr>
+        <w:ind w:left="1440" w:hanging="360"/>
+      </w:pPr>
+    </w:lvl>
+    <w:lvl w:ilvl="2" w:tplc="0409001B" w:tentative="1">
+      <w:start w:val="1"/>
+      <w:numFmt w:val="lowerRoman"/>
+      <w:lvlText w:val="%3."/>
+      <w:lvlJc w:val="right"/>
+      <w:pPr>
+        <w:ind w:left="2160" w:hanging="180"/>
+      </w:pPr>
+    </w:lvl>
+    <w:lvl w:ilvl="3" w:tplc="0409000F" w:tentative="1">
+      <w:start w:val="1"/>
+      <w:numFmt w:val="decimal"/>
+      <w:lvlText w:val="%4."/>
+      <w:lvlJc w:val="left"/>
+      <w:pPr>
+        <w:ind w:left="2880" w:hanging="360"/>
+      </w:pPr>
+    </w:lvl>
+    <w:lvl w:ilvl="4" w:tplc="04090019" w:tentative="1">
+      <w:start w:val="1"/>
+      <w:numFmt w:val="lowerLetter"/>
+      <w:lvlText w:val="%5."/>
+      <w:lvlJc w:val="left"/>
+      <w:pPr>
+        <w:ind w:left="3600" w:hanging="360"/>
+      </w:pPr>
+    </w:lvl>
+    <w:lvl w:ilvl="5" w:tplc="0409001B" w:tentative="1">
+      <w:start w:val="1"/>
+      <w:numFmt w:val="lowerRoman"/>
+      <w:lvlText w:val="%6."/>
+      <w:lvlJc w:val="right"/>
+      <w:pPr>
+        <w:ind w:left="4320" w:hanging="180"/>
+      </w:pPr>
+    </w:lvl>
+    <w:lvl w:ilvl="6" w:tplc="0409000F" w:tentative="1">
+      <w:start w:val="1"/>
+      <w:numFmt w:val="decimal"/>
+      <w:lvlText w:val="%7."/>
+      <w:lvlJc w:val="left"/>
+      <w:pPr>
+        <w:ind w:left="5040" w:hanging="360"/>
+      </w:pPr>
+    </w:lvl>
+    <w:lvl w:ilvl="7" w:tplc="04090019" w:tentative="1">
+      <w:start w:val="1"/>
+      <w:numFmt w:val="lowerLetter"/>
+      <w:lvlText w:val="%8."/>
+      <w:lvlJc w:val="left"/>
+      <w:pPr>
+        <w:ind w:left="5760" w:hanging="360"/>
+      </w:pPr>
+    </w:lvl>
+    <w:lvl w:ilvl="8" w:tplc="0409001B" w:tentative="1">
+      <w:start w:val="1"/>
+      <w:numFmt w:val="lowerRoman"/>
+      <w:lvlText w:val="%9."/>
+      <w:lvlJc w:val="right"/>
+      <w:pPr>
+        <w:ind w:left="6480" w:hanging="180"/>
+      </w:pPr>
+    </w:lvl>
+  </w:abstractNum>
+  <w:abstractNum w:abstractNumId="4" w15:restartNumberingAfterBreak="0">
     <w:nsid w:val="4B6354EA"/>
     <w:multiLevelType w:val="hybridMultilevel"/>
     <w:tmpl w:val="2646CE88"/>
@@ -3520,7 +4517,7 @@
       </w:pPr>
     </w:lvl>
   </w:abstractNum>
-  <w:abstractNum w:abstractNumId="2" w15:restartNumberingAfterBreak="0">
+  <w:abstractNum w:abstractNumId="5" w15:restartNumberingAfterBreak="0">
     <w:nsid w:val="4D7001C1"/>
     <w:multiLevelType w:val="hybridMultilevel"/>
     <w:tmpl w:val="04207E3E"/>
@@ -3606,10 +4603,10 @@
       </w:pPr>
     </w:lvl>
   </w:abstractNum>
-  <w:abstractNum w:abstractNumId="3" w15:restartNumberingAfterBreak="0">
+  <w:abstractNum w:abstractNumId="6" w15:restartNumberingAfterBreak="0">
     <w:nsid w:val="70E43AC9"/>
     <w:multiLevelType w:val="hybridMultilevel"/>
-    <w:tmpl w:val="86EC9BC4"/>
+    <w:tmpl w:val="DC6CAB24"/>
     <w:lvl w:ilvl="0" w:tplc="0409000F">
       <w:start w:val="1"/>
       <w:numFmt w:val="decimal"/>
@@ -3695,7 +4692,93 @@
       </w:pPr>
     </w:lvl>
   </w:abstractNum>
-  <w:abstractNum w:abstractNumId="4" w15:restartNumberingAfterBreak="0">
+  <w:abstractNum w:abstractNumId="7" w15:restartNumberingAfterBreak="0">
+    <w:nsid w:val="7C34267B"/>
+    <w:multiLevelType w:val="hybridMultilevel"/>
+    <w:tmpl w:val="FB74286C"/>
+    <w:lvl w:ilvl="0" w:tplc="0409000F">
+      <w:start w:val="1"/>
+      <w:numFmt w:val="decimal"/>
+      <w:lvlText w:val="%1."/>
+      <w:lvlJc w:val="left"/>
+      <w:pPr>
+        <w:ind w:left="720" w:hanging="360"/>
+      </w:pPr>
+    </w:lvl>
+    <w:lvl w:ilvl="1" w:tplc="04090019" w:tentative="1">
+      <w:start w:val="1"/>
+      <w:numFmt w:val="lowerLetter"/>
+      <w:lvlText w:val="%2."/>
+      <w:lvlJc w:val="left"/>
+      <w:pPr>
+        <w:ind w:left="1440" w:hanging="360"/>
+      </w:pPr>
+    </w:lvl>
+    <w:lvl w:ilvl="2" w:tplc="0409001B" w:tentative="1">
+      <w:start w:val="1"/>
+      <w:numFmt w:val="lowerRoman"/>
+      <w:lvlText w:val="%3."/>
+      <w:lvlJc w:val="right"/>
+      <w:pPr>
+        <w:ind w:left="2160" w:hanging="180"/>
+      </w:pPr>
+    </w:lvl>
+    <w:lvl w:ilvl="3" w:tplc="0409000F" w:tentative="1">
+      <w:start w:val="1"/>
+      <w:numFmt w:val="decimal"/>
+      <w:lvlText w:val="%4."/>
+      <w:lvlJc w:val="left"/>
+      <w:pPr>
+        <w:ind w:left="2880" w:hanging="360"/>
+      </w:pPr>
+    </w:lvl>
+    <w:lvl w:ilvl="4" w:tplc="04090019" w:tentative="1">
+      <w:start w:val="1"/>
+      <w:numFmt w:val="lowerLetter"/>
+      <w:lvlText w:val="%5."/>
+      <w:lvlJc w:val="left"/>
+      <w:pPr>
+        <w:ind w:left="3600" w:hanging="360"/>
+      </w:pPr>
+    </w:lvl>
+    <w:lvl w:ilvl="5" w:tplc="0409001B" w:tentative="1">
+      <w:start w:val="1"/>
+      <w:numFmt w:val="lowerRoman"/>
+      <w:lvlText w:val="%6."/>
+      <w:lvlJc w:val="right"/>
+      <w:pPr>
+        <w:ind w:left="4320" w:hanging="180"/>
+      </w:pPr>
+    </w:lvl>
+    <w:lvl w:ilvl="6" w:tplc="0409000F" w:tentative="1">
+      <w:start w:val="1"/>
+      <w:numFmt w:val="decimal"/>
+      <w:lvlText w:val="%7."/>
+      <w:lvlJc w:val="left"/>
+      <w:pPr>
+        <w:ind w:left="5040" w:hanging="360"/>
+      </w:pPr>
+    </w:lvl>
+    <w:lvl w:ilvl="7" w:tplc="04090019" w:tentative="1">
+      <w:start w:val="1"/>
+      <w:numFmt w:val="lowerLetter"/>
+      <w:lvlText w:val="%8."/>
+      <w:lvlJc w:val="left"/>
+      <w:pPr>
+        <w:ind w:left="5760" w:hanging="360"/>
+      </w:pPr>
+    </w:lvl>
+    <w:lvl w:ilvl="8" w:tplc="0409001B" w:tentative="1">
+      <w:start w:val="1"/>
+      <w:numFmt w:val="lowerRoman"/>
+      <w:lvlText w:val="%9."/>
+      <w:lvlJc w:val="right"/>
+      <w:pPr>
+        <w:ind w:left="6480" w:hanging="180"/>
+      </w:pPr>
+    </w:lvl>
+  </w:abstractNum>
+  <w:abstractNum w:abstractNumId="8" w15:restartNumberingAfterBreak="0">
     <w:nsid w:val="7F15262E"/>
     <w:multiLevelType w:val="hybridMultilevel"/>
     <w:tmpl w:val="F7646668"/>
@@ -3782,19 +4865,31 @@
     </w:lvl>
   </w:abstractNum>
   <w:num w:numId="1">
+    <w:abstractNumId w:val="6"/>
+  </w:num>
+  <w:num w:numId="2">
+    <w:abstractNumId w:val="5"/>
+  </w:num>
+  <w:num w:numId="3">
+    <w:abstractNumId w:val="8"/>
+  </w:num>
+  <w:num w:numId="4">
+    <w:abstractNumId w:val="1"/>
+  </w:num>
+  <w:num w:numId="5">
+    <w:abstractNumId w:val="4"/>
+  </w:num>
+  <w:num w:numId="6">
+    <w:abstractNumId w:val="2"/>
+  </w:num>
+  <w:num w:numId="7">
     <w:abstractNumId w:val="3"/>
   </w:num>
-  <w:num w:numId="2">
-    <w:abstractNumId w:val="2"/>
+  <w:num w:numId="8">
+    <w:abstractNumId w:val="7"/>
   </w:num>
-  <w:num w:numId="3">
-    <w:abstractNumId w:val="4"/>
-  </w:num>
-  <w:num w:numId="4">
+  <w:num w:numId="9">
     <w:abstractNumId w:val="0"/>
-  </w:num>
-  <w:num w:numId="5">
-    <w:abstractNumId w:val="1"/>
   </w:num>
 </w:numbering>
 </file>
@@ -4218,6 +5313,28 @@
       <w:szCs w:val="32"/>
     </w:rPr>
   </w:style>
+  <w:style w:type="paragraph" w:styleId="Heading2">
+    <w:name w:val="heading 2"/>
+    <w:basedOn w:val="Normal"/>
+    <w:next w:val="Normal"/>
+    <w:link w:val="Heading2Char"/>
+    <w:uiPriority w:val="9"/>
+    <w:unhideWhenUsed/>
+    <w:qFormat/>
+    <w:rsid w:val="00C912DF"/>
+    <w:pPr>
+      <w:keepNext/>
+      <w:keepLines/>
+      <w:spacing w:before="40" w:after="0"/>
+      <w:outlineLvl w:val="1"/>
+    </w:pPr>
+    <w:rPr>
+      <w:rFonts w:asciiTheme="majorHAnsi" w:eastAsiaTheme="majorEastAsia" w:hAnsiTheme="majorHAnsi" w:cstheme="majorBidi"/>
+      <w:color w:val="2F5496" w:themeColor="accent1" w:themeShade="BF"/>
+      <w:sz w:val="26"/>
+      <w:szCs w:val="26"/>
+    </w:rPr>
+  </w:style>
   <w:style w:type="character" w:default="1" w:styleId="DefaultParagraphFont">
     <w:name w:val="Default Paragraph Font"/>
     <w:uiPriority w:val="1"/>
@@ -4324,6 +5441,19 @@
       <w:color w:val="2F5496" w:themeColor="accent1" w:themeShade="BF"/>
       <w:sz w:val="32"/>
       <w:szCs w:val="32"/>
+    </w:rPr>
+  </w:style>
+  <w:style w:type="character" w:customStyle="1" w:styleId="Heading2Char">
+    <w:name w:val="Heading 2 Char"/>
+    <w:basedOn w:val="DefaultParagraphFont"/>
+    <w:link w:val="Heading2"/>
+    <w:uiPriority w:val="9"/>
+    <w:rsid w:val="00C912DF"/>
+    <w:rPr>
+      <w:rFonts w:asciiTheme="majorHAnsi" w:eastAsiaTheme="majorEastAsia" w:hAnsiTheme="majorHAnsi" w:cstheme="majorBidi"/>
+      <w:color w:val="2F5496" w:themeColor="accent1" w:themeShade="BF"/>
+      <w:sz w:val="26"/>
+      <w:szCs w:val="26"/>
     </w:rPr>
   </w:style>
 </w:styles>

</xml_diff>